<commit_message>
updated: added 1st lesson class 2
</commit_message>
<xml_diff>
--- a/alurarubyonrails5parte1noteschap1.docx
+++ b/alurarubyonrails5parte1noteschap1.docx
@@ -14484,6 +14484,7 @@
         <w:pStyle w:val="HTMLPreformatted"/>
         <w:rPr>
           <w:rStyle w:val="pln"/>
+          <w:lang w:val="pt-BR"/>
         </w:rPr>
       </w:pPr>
       <w:r>
@@ -14496,100 +14497,169 @@
       <w:r>
         <w:rPr>
           <w:rStyle w:val="pun"/>
+          <w:lang w:val="pt-BR"/>
         </w:rPr>
         <w:t>(</w:t>
       </w:r>
       <w:r>
         <w:rPr>
           <w:rStyle w:val="lit"/>
+          <w:lang w:val="pt-BR"/>
         </w:rPr>
         <w:t>0.4ms</w:t>
       </w:r>
       <w:r>
         <w:rPr>
           <w:rStyle w:val="pun"/>
+          <w:lang w:val="pt-BR"/>
         </w:rPr>
         <w:t>)</w:t>
       </w:r>
       <w:r>
         <w:rPr>
           <w:rStyle w:val="pln"/>
-        </w:rPr>
-        <w:t xml:space="preserve"> </w:t>
-      </w:r>
+          <w:lang w:val="pt-BR"/>
+        </w:rPr>
+        <w:t xml:space="preserve"> </w:t>
+      </w:r>
+      <w:proofErr w:type="spellStart"/>
       <w:r>
         <w:rPr>
           <w:rStyle w:val="kwd"/>
+          <w:lang w:val="pt-BR"/>
         </w:rPr>
         <w:t>begin</w:t>
       </w:r>
-      <w:r>
-        <w:rPr>
-          <w:rStyle w:val="pln"/>
-        </w:rPr>
-        <w:t xml:space="preserve"> transaction</w:t>
-      </w:r>
+      <w:proofErr w:type="spellEnd"/>
+      <w:r>
+        <w:rPr>
+          <w:rStyle w:val="pln"/>
+          <w:lang w:val="pt-BR"/>
+        </w:rPr>
+        <w:t xml:space="preserve"> </w:t>
+      </w:r>
+      <w:proofErr w:type="spellStart"/>
+      <w:r>
+        <w:rPr>
+          <w:rStyle w:val="pln"/>
+          <w:lang w:val="pt-BR"/>
+        </w:rPr>
+        <w:t>transaction</w:t>
+      </w:r>
+      <w:proofErr w:type="spellEnd"/>
     </w:p>
     <w:p>
       <w:pPr>
         <w:pStyle w:val="HTMLPreformatted"/>
         <w:rPr>
           <w:rStyle w:val="pln"/>
-        </w:rPr>
-      </w:pPr>
-      <w:proofErr w:type="spellStart"/>
+          <w:lang w:val="pt-BR"/>
+        </w:rPr>
+      </w:pPr>
       <w:r>
         <w:rPr>
           <w:rStyle w:val="typ"/>
+          <w:lang w:val="pt-BR"/>
         </w:rPr>
         <w:t>Produto</w:t>
       </w:r>
-      <w:proofErr w:type="spellEnd"/>
-      <w:r>
-        <w:rPr>
-          <w:rStyle w:val="pln"/>
-        </w:rPr>
-        <w:t xml:space="preserve"> </w:t>
-      </w:r>
+      <w:r>
+        <w:rPr>
+          <w:rStyle w:val="pln"/>
+          <w:lang w:val="pt-BR"/>
+        </w:rPr>
+        <w:t xml:space="preserve"> </w:t>
+      </w:r>
+      <w:proofErr w:type="spellStart"/>
       <w:r>
         <w:rPr>
           <w:rStyle w:val="typ"/>
+          <w:lang w:val="pt-BR"/>
         </w:rPr>
         <w:t>Create</w:t>
       </w:r>
-      <w:r>
-        <w:rPr>
-          <w:rStyle w:val="pln"/>
-        </w:rPr>
-        <w:t xml:space="preserve"> </w:t>
-      </w:r>
-      <w:r>
-        <w:rPr>
-          <w:rStyle w:val="pun"/>
+      <w:proofErr w:type="spellEnd"/>
+      <w:r>
+        <w:rPr>
+          <w:rStyle w:val="pln"/>
+          <w:lang w:val="pt-BR"/>
+        </w:rPr>
+        <w:t xml:space="preserve"> </w:t>
+      </w:r>
+      <w:r>
+        <w:rPr>
+          <w:rStyle w:val="pun"/>
+          <w:lang w:val="pt-BR"/>
         </w:rPr>
         <w:t>(</w:t>
       </w:r>
       <w:r>
         <w:rPr>
           <w:rStyle w:val="lit"/>
+          <w:lang w:val="pt-BR"/>
         </w:rPr>
         <w:t>0.6ms</w:t>
       </w:r>
       <w:r>
         <w:rPr>
           <w:rStyle w:val="pun"/>
+          <w:lang w:val="pt-BR"/>
         </w:rPr>
         <w:t>)</w:t>
       </w:r>
       <w:r>
         <w:rPr>
           <w:rStyle w:val="pln"/>
+          <w:lang w:val="pt-BR"/>
         </w:rPr>
         <w:t xml:space="preserve"> INSERT INTO </w:t>
       </w:r>
       <w:r>
         <w:rPr>
           <w:rStyle w:val="str"/>
+          <w:lang w:val="pt-BR"/>
+        </w:rPr>
+        <w:t>"produtos"</w:t>
+      </w:r>
+      <w:r>
+        <w:rPr>
+          <w:rStyle w:val="pln"/>
+          <w:lang w:val="pt-BR"/>
+        </w:rPr>
+        <w:t xml:space="preserve"> </w:t>
+      </w:r>
+      <w:r>
+        <w:rPr>
+          <w:rStyle w:val="pun"/>
+          <w:lang w:val="pt-BR"/>
+        </w:rPr>
+        <w:t>(</w:t>
+      </w:r>
+      <w:r>
+        <w:rPr>
+          <w:rStyle w:val="str"/>
+          <w:lang w:val="pt-BR"/>
+        </w:rPr>
+        <w:t>"nome"</w:t>
+      </w:r>
+      <w:r>
+        <w:rPr>
+          <w:rStyle w:val="pun"/>
+          <w:lang w:val="pt-BR"/>
+        </w:rPr>
+        <w:t>,</w:t>
+      </w:r>
+      <w:r>
+        <w:rPr>
+          <w:rStyle w:val="pln"/>
+          <w:lang w:val="pt-BR"/>
+        </w:rPr>
+        <w:t xml:space="preserve"> </w:t>
+      </w:r>
+      <w:r>
+        <w:rPr>
+          <w:rStyle w:val="str"/>
+          <w:lang w:val="pt-BR"/>
         </w:rPr>
         <w:t>"</w:t>
       </w:r>
@@ -14597,31 +14667,36 @@
       <w:r>
         <w:rPr>
           <w:rStyle w:val="str"/>
-        </w:rPr>
-        <w:t>produtos</w:t>
+          <w:lang w:val="pt-BR"/>
+        </w:rPr>
+        <w:t>descricao</w:t>
       </w:r>
       <w:proofErr w:type="spellEnd"/>
       <w:r>
         <w:rPr>
           <w:rStyle w:val="str"/>
+          <w:lang w:val="pt-BR"/>
         </w:rPr>
         <w:t>"</w:t>
       </w:r>
       <w:r>
         <w:rPr>
-          <w:rStyle w:val="pln"/>
-        </w:rPr>
-        <w:t xml:space="preserve"> </w:t>
-      </w:r>
-      <w:r>
-        <w:rPr>
-          <w:rStyle w:val="pun"/>
-        </w:rPr>
-        <w:t>(</w:t>
+          <w:rStyle w:val="pun"/>
+          <w:lang w:val="pt-BR"/>
+        </w:rPr>
+        <w:t>,</w:t>
+      </w:r>
+      <w:r>
+        <w:rPr>
+          <w:rStyle w:val="pln"/>
+          <w:lang w:val="pt-BR"/>
+        </w:rPr>
+        <w:t xml:space="preserve"> </w:t>
       </w:r>
       <w:r>
         <w:rPr>
           <w:rStyle w:val="str"/>
+          <w:lang w:val="pt-BR"/>
         </w:rPr>
         <w:t>"</w:t>
       </w:r>
@@ -14629,31 +14704,57 @@
       <w:r>
         <w:rPr>
           <w:rStyle w:val="str"/>
-        </w:rPr>
-        <w:t>nome</w:t>
+          <w:lang w:val="pt-BR"/>
+        </w:rPr>
+        <w:t>preco</w:t>
       </w:r>
       <w:proofErr w:type="spellEnd"/>
       <w:r>
         <w:rPr>
           <w:rStyle w:val="str"/>
+          <w:lang w:val="pt-BR"/>
         </w:rPr>
         <w:t>"</w:t>
       </w:r>
       <w:r>
         <w:rPr>
           <w:rStyle w:val="pun"/>
+          <w:lang w:val="pt-BR"/>
         </w:rPr>
         <w:t>,</w:t>
       </w:r>
       <w:r>
         <w:rPr>
           <w:rStyle w:val="pln"/>
+          <w:lang w:val="pt-BR"/>
         </w:rPr>
         <w:t xml:space="preserve"> </w:t>
       </w:r>
       <w:r>
         <w:rPr>
           <w:rStyle w:val="str"/>
+          <w:lang w:val="pt-BR"/>
+        </w:rPr>
+        <w:t>"quantidade"</w:t>
+      </w:r>
+      <w:r>
+        <w:rPr>
+          <w:rStyle w:val="pun"/>
+          <w:lang w:val="pt-BR"/>
+        </w:rPr>
+        <w:t>,</w:t>
+      </w:r>
+      <w:r>
+        <w:rPr>
+          <w:rStyle w:val="pln"/>
+          <w:lang w:val="pt-BR"/>
+        </w:rPr>
+        <w:t xml:space="preserve"> </w:t>
+      </w:r>
+      <w:r>
+        <w:rPr>
+          <w:rStyle w:val="str"/>
+          <w:lang w:val="pt-BR"/>
         </w:rPr>
         <w:t>"</w:t>
       </w:r>
@@ -14661,31 +14762,36 @@
       <w:r>
         <w:rPr>
           <w:rStyle w:val="str"/>
-        </w:rPr>
-        <w:t>descricao</w:t>
+          <w:lang w:val="pt-BR"/>
+        </w:rPr>
+        <w:t>created_at</w:t>
       </w:r>
       <w:proofErr w:type="spellEnd"/>
       <w:r>
         <w:rPr>
           <w:rStyle w:val="str"/>
+          <w:lang w:val="pt-BR"/>
         </w:rPr>
         <w:t>"</w:t>
       </w:r>
       <w:r>
         <w:rPr>
           <w:rStyle w:val="pun"/>
+          <w:lang w:val="pt-BR"/>
         </w:rPr>
         <w:t>,</w:t>
       </w:r>
       <w:r>
         <w:rPr>
           <w:rStyle w:val="pln"/>
+          <w:lang w:val="pt-BR"/>
         </w:rPr>
         <w:t xml:space="preserve"> </w:t>
       </w:r>
       <w:r>
         <w:rPr>
           <w:rStyle w:val="str"/>
+          <w:lang w:val="pt-BR"/>
         </w:rPr>
         <w:t>"</w:t>
       </w:r>
@@ -14693,137 +14799,38 @@
       <w:r>
         <w:rPr>
           <w:rStyle w:val="str"/>
-        </w:rPr>
-        <w:t>preco</w:t>
+          <w:lang w:val="pt-BR"/>
+        </w:rPr>
+        <w:t>updated_at</w:t>
       </w:r>
       <w:proofErr w:type="spellEnd"/>
       <w:r>
         <w:rPr>
           <w:rStyle w:val="str"/>
+          <w:lang w:val="pt-BR"/>
         </w:rPr>
         <w:t>"</w:t>
       </w:r>
       <w:r>
         <w:rPr>
           <w:rStyle w:val="pun"/>
-        </w:rPr>
-        <w:t>,</w:t>
-      </w:r>
-      <w:r>
-        <w:rPr>
-          <w:rStyle w:val="pln"/>
-        </w:rPr>
-        <w:t xml:space="preserve"> </w:t>
-      </w:r>
-      <w:r>
-        <w:rPr>
-          <w:rStyle w:val="str"/>
-        </w:rPr>
-        <w:t>"</w:t>
-      </w:r>
-      <w:proofErr w:type="spellStart"/>
-      <w:r>
-        <w:rPr>
-          <w:rStyle w:val="str"/>
-        </w:rPr>
-        <w:t>quantidade</w:t>
-      </w:r>
-      <w:proofErr w:type="spellEnd"/>
-      <w:r>
-        <w:rPr>
-          <w:rStyle w:val="str"/>
-        </w:rPr>
-        <w:t>"</w:t>
-      </w:r>
-      <w:r>
-        <w:rPr>
-          <w:rStyle w:val="pun"/>
-        </w:rPr>
-        <w:t>,</w:t>
-      </w:r>
-      <w:r>
-        <w:rPr>
-          <w:rStyle w:val="pln"/>
-        </w:rPr>
-        <w:t xml:space="preserve"> </w:t>
-      </w:r>
-      <w:r>
-        <w:rPr>
-          <w:rStyle w:val="str"/>
-        </w:rPr>
-        <w:t>"</w:t>
-      </w:r>
-      <w:proofErr w:type="spellStart"/>
-      <w:r>
-        <w:rPr>
-          <w:rStyle w:val="str"/>
-        </w:rPr>
-        <w:t>created_at</w:t>
-      </w:r>
-      <w:proofErr w:type="spellEnd"/>
-      <w:r>
-        <w:rPr>
-          <w:rStyle w:val="str"/>
-        </w:rPr>
-        <w:t>"</w:t>
-      </w:r>
-      <w:r>
-        <w:rPr>
-          <w:rStyle w:val="pun"/>
-        </w:rPr>
-        <w:t>,</w:t>
-      </w:r>
-      <w:r>
-        <w:rPr>
-          <w:rStyle w:val="pln"/>
-        </w:rPr>
-        <w:t xml:space="preserve"> </w:t>
-      </w:r>
-      <w:r>
-        <w:rPr>
-          <w:rStyle w:val="str"/>
-        </w:rPr>
-        <w:t>"</w:t>
-      </w:r>
-      <w:proofErr w:type="spellStart"/>
-      <w:r>
-        <w:rPr>
-          <w:rStyle w:val="str"/>
-        </w:rPr>
-        <w:t>updated_at</w:t>
-      </w:r>
-      <w:proofErr w:type="spellEnd"/>
-      <w:r>
-        <w:rPr>
-          <w:rStyle w:val="str"/>
-        </w:rPr>
-        <w:t>"</w:t>
-      </w:r>
-      <w:r>
-        <w:rPr>
-          <w:rStyle w:val="pun"/>
+          <w:lang w:val="pt-BR"/>
         </w:rPr>
         <w:t>)</w:t>
       </w:r>
       <w:r>
         <w:rPr>
           <w:rStyle w:val="pln"/>
+          <w:lang w:val="pt-BR"/>
         </w:rPr>
         <w:t xml:space="preserve"> VALUES </w:t>
       </w:r>
-      <w:proofErr w:type="gramStart"/>
-      <w:r>
-        <w:rPr>
-          <w:rStyle w:val="pun"/>
-        </w:rPr>
-        <w:t>(?,?,?,?,</w:t>
-      </w:r>
-      <w:proofErr w:type="gramEnd"/>
-      <w:r>
-        <w:rPr>
-          <w:rStyle w:val="pun"/>
-        </w:rPr>
-        <w:t>)</w:t>
+      <w:r>
+        <w:rPr>
+          <w:rStyle w:val="pun"/>
+          <w:lang w:val="pt-BR"/>
+        </w:rPr>
+        <w:t>(?,?,?,?,)</w:t>
       </w:r>
     </w:p>
     <w:p>
@@ -15915,15 +15922,11 @@
     <w:p>
       <w:pPr>
         <w:pStyle w:val="HTMLPreformatted"/>
-        <w:rPr>
-          <w:lang w:val="pt-BR"/>
-        </w:rPr>
-      </w:pPr>
-      <w:proofErr w:type="spellStart"/>
-      <w:r>
-        <w:rPr>
-          <w:rStyle w:val="pln"/>
-          <w:lang w:val="pt-BR"/>
+      </w:pPr>
+      <w:proofErr w:type="spellStart"/>
+      <w:r>
+        <w:rPr>
+          <w:rStyle w:val="pln"/>
         </w:rPr>
         <w:t>sqlite</w:t>
       </w:r>
@@ -15931,14 +15934,12 @@
       <w:r>
         <w:rPr>
           <w:rStyle w:val="pun"/>
-          <w:lang w:val="pt-BR"/>
         </w:rPr>
         <w:t>&gt;</w:t>
       </w:r>
       <w:r>
         <w:rPr>
           <w:rStyle w:val="pln"/>
-          <w:lang w:val="pt-BR"/>
         </w:rPr>
         <w:t xml:space="preserve"> </w:t>
       </w:r>
@@ -16367,14 +16368,12 @@
         <w:pStyle w:val="HTMLPreformatted"/>
         <w:rPr>
           <w:rStyle w:val="pln"/>
-          <w:lang w:val="pt-BR"/>
-        </w:rPr>
-      </w:pPr>
-      <w:proofErr w:type="spellStart"/>
-      <w:r>
-        <w:rPr>
-          <w:rStyle w:val="pln"/>
-          <w:lang w:val="pt-BR"/>
+        </w:rPr>
+      </w:pPr>
+      <w:proofErr w:type="spellStart"/>
+      <w:r>
+        <w:rPr>
+          <w:rStyle w:val="pln"/>
         </w:rPr>
         <w:t>sqlite</w:t>
       </w:r>
@@ -16382,67 +16381,62 @@
       <w:r>
         <w:rPr>
           <w:rStyle w:val="pun"/>
-          <w:lang w:val="pt-BR"/>
         </w:rPr>
         <w:t>&gt;</w:t>
       </w:r>
       <w:r>
         <w:rPr>
           <w:rStyle w:val="pln"/>
-          <w:lang w:val="pt-BR"/>
-        </w:rPr>
-        <w:t xml:space="preserve"> </w:t>
-      </w:r>
-      <w:proofErr w:type="spellStart"/>
+        </w:rPr>
+        <w:t xml:space="preserve"> </w:t>
+      </w:r>
       <w:r>
         <w:rPr>
           <w:rStyle w:val="kwd"/>
-          <w:lang w:val="pt-BR"/>
         </w:rPr>
         <w:t>select</w:t>
       </w:r>
-      <w:proofErr w:type="spellEnd"/>
-      <w:r>
-        <w:rPr>
-          <w:rStyle w:val="pln"/>
-          <w:lang w:val="pt-BR"/>
-        </w:rPr>
-        <w:t xml:space="preserve"> </w:t>
-      </w:r>
-      <w:r>
-        <w:rPr>
-          <w:rStyle w:val="pun"/>
-          <w:lang w:val="pt-BR"/>
+      <w:r>
+        <w:rPr>
+          <w:rStyle w:val="pln"/>
+        </w:rPr>
+        <w:t xml:space="preserve"> </w:t>
+      </w:r>
+      <w:r>
+        <w:rPr>
+          <w:rStyle w:val="pun"/>
         </w:rPr>
         <w:t>*</w:t>
       </w:r>
       <w:r>
         <w:rPr>
           <w:rStyle w:val="pln"/>
-          <w:lang w:val="pt-BR"/>
-        </w:rPr>
-        <w:t xml:space="preserve"> </w:t>
-      </w:r>
-      <w:proofErr w:type="spellStart"/>
+        </w:rPr>
+        <w:t xml:space="preserve"> </w:t>
+      </w:r>
       <w:r>
         <w:rPr>
           <w:rStyle w:val="kwd"/>
-          <w:lang w:val="pt-BR"/>
         </w:rPr>
         <w:t>from</w:t>
       </w:r>
-      <w:proofErr w:type="spellEnd"/>
-      <w:r>
-        <w:rPr>
-          <w:rStyle w:val="pln"/>
-          <w:lang w:val="pt-BR"/>
-        </w:rPr>
-        <w:t xml:space="preserve"> produtos</w:t>
-      </w:r>
-      <w:r>
-        <w:rPr>
-          <w:rStyle w:val="pun"/>
-          <w:lang w:val="pt-BR"/>
+      <w:r>
+        <w:rPr>
+          <w:rStyle w:val="pln"/>
+        </w:rPr>
+        <w:t xml:space="preserve"> </w:t>
+      </w:r>
+      <w:proofErr w:type="spellStart"/>
+      <w:r>
+        <w:rPr>
+          <w:rStyle w:val="pln"/>
+        </w:rPr>
+        <w:t>produtos</w:t>
+      </w:r>
+      <w:proofErr w:type="spellEnd"/>
+      <w:r>
+        <w:rPr>
+          <w:rStyle w:val="pun"/>
         </w:rPr>
         <w:t>;</w:t>
       </w:r>
@@ -16452,21 +16446,32 @@
         <w:pStyle w:val="HTMLPreformatted"/>
         <w:rPr>
           <w:rStyle w:val="pln"/>
-          <w:lang w:val="pt-BR"/>
-        </w:rPr>
-      </w:pPr>
-      <w:r>
-        <w:rPr>
-          <w:rStyle w:val="pln"/>
-          <w:lang w:val="pt-BR"/>
-        </w:rPr>
-        <w:t xml:space="preserve">id      nome          </w:t>
-      </w:r>
-      <w:proofErr w:type="spellStart"/>
-      <w:r>
-        <w:rPr>
-          <w:rStyle w:val="pln"/>
-          <w:lang w:val="pt-BR"/>
+        </w:rPr>
+      </w:pPr>
+      <w:r>
+        <w:rPr>
+          <w:rStyle w:val="pln"/>
+        </w:rPr>
+        <w:t xml:space="preserve">id      </w:t>
+      </w:r>
+      <w:proofErr w:type="spellStart"/>
+      <w:r>
+        <w:rPr>
+          <w:rStyle w:val="pln"/>
+        </w:rPr>
+        <w:t>nome</w:t>
+      </w:r>
+      <w:proofErr w:type="spellEnd"/>
+      <w:r>
+        <w:rPr>
+          <w:rStyle w:val="pln"/>
+        </w:rPr>
+        <w:t xml:space="preserve">          </w:t>
+      </w:r>
+      <w:proofErr w:type="spellStart"/>
+      <w:r>
+        <w:rPr>
+          <w:rStyle w:val="pln"/>
         </w:rPr>
         <w:t>descricao</w:t>
       </w:r>
@@ -16474,7 +16479,6 @@
       <w:r>
         <w:rPr>
           <w:rStyle w:val="pln"/>
-          <w:lang w:val="pt-BR"/>
         </w:rPr>
         <w:t xml:space="preserve">   </w:t>
       </w:r>
@@ -16482,7 +16486,6 @@
       <w:r>
         <w:rPr>
           <w:rStyle w:val="pln"/>
-          <w:lang w:val="pt-BR"/>
         </w:rPr>
         <w:t>preco</w:t>
       </w:r>
@@ -16490,15 +16493,27 @@
       <w:r>
         <w:rPr>
           <w:rStyle w:val="pln"/>
-          <w:lang w:val="pt-BR"/>
-        </w:rPr>
-        <w:t xml:space="preserve">   quantidade    </w:t>
-      </w:r>
-      <w:proofErr w:type="spellStart"/>
-      <w:r>
-        <w:rPr>
-          <w:rStyle w:val="pln"/>
-          <w:lang w:val="pt-BR"/>
+        </w:rPr>
+        <w:t xml:space="preserve">   </w:t>
+      </w:r>
+      <w:proofErr w:type="spellStart"/>
+      <w:r>
+        <w:rPr>
+          <w:rStyle w:val="pln"/>
+        </w:rPr>
+        <w:t>quantidade</w:t>
+      </w:r>
+      <w:proofErr w:type="spellEnd"/>
+      <w:r>
+        <w:rPr>
+          <w:rStyle w:val="pln"/>
+        </w:rPr>
+        <w:t xml:space="preserve">    </w:t>
+      </w:r>
+      <w:proofErr w:type="spellStart"/>
+      <w:r>
+        <w:rPr>
+          <w:rStyle w:val="pln"/>
         </w:rPr>
         <w:t>created_at</w:t>
       </w:r>
@@ -16506,7 +16521,6 @@
       <w:r>
         <w:rPr>
           <w:rStyle w:val="pln"/>
-          <w:lang w:val="pt-BR"/>
         </w:rPr>
         <w:t xml:space="preserve">    </w:t>
       </w:r>
@@ -16514,7 +16528,6 @@
       <w:r>
         <w:rPr>
           <w:rStyle w:val="pln"/>
-          <w:lang w:val="pt-BR"/>
         </w:rPr>
         <w:t>updated_at</w:t>
       </w:r>
@@ -17308,10 +17321,10 @@
             <v:path o:extrusionok="f" gradientshapeok="t" o:connecttype="rect"/>
             <o:lock v:ext="edit" aspectratio="t"/>
           </v:shapetype>
-          <v:shape id="_x0000_i1036" type="#_x0000_t75" style="width:20.25pt;height:18pt" o:ole="">
+          <v:shape id="_x0000_i1040" type="#_x0000_t75" style="width:20.25pt;height:18pt" o:ole="">
             <v:imagedata r:id="rId11" o:title=""/>
           </v:shape>
-          <w:control r:id="rId12" w:name="DefaultOcxName" w:shapeid="_x0000_i1036"/>
+          <w:control r:id="rId12" w:name="DefaultOcxName" w:shapeid="_x0000_i1040"/>
         </w:object>
       </w:r>
     </w:p>
@@ -17542,10 +17555,10 @@
       </w:pPr>
       <w:r>
         <w:object w:dxaOrig="225" w:dyaOrig="225" w14:anchorId="4E9A096C">
-          <v:shape id="_x0000_i1035" type="#_x0000_t75" style="width:20.25pt;height:18pt" o:ole="">
+          <v:shape id="_x0000_i1043" type="#_x0000_t75" style="width:20.25pt;height:18pt" o:ole="">
             <v:imagedata r:id="rId11" o:title=""/>
           </v:shape>
-          <w:control r:id="rId13" w:name="DefaultOcxName1" w:shapeid="_x0000_i1035"/>
+          <w:control r:id="rId13" w:name="DefaultOcxName1" w:shapeid="_x0000_i1043"/>
         </w:object>
       </w:r>
     </w:p>
@@ -17710,10 +17723,10 @@
       </w:pPr>
       <w:r>
         <w:object w:dxaOrig="225" w:dyaOrig="225" w14:anchorId="06684097">
-          <v:shape id="_x0000_i1034" type="#_x0000_t75" style="width:20.25pt;height:18pt" o:ole="">
+          <v:shape id="_x0000_i1046" type="#_x0000_t75" style="width:20.25pt;height:18pt" o:ole="">
             <v:imagedata r:id="rId11" o:title=""/>
           </v:shape>
-          <w:control r:id="rId14" w:name="DefaultOcxName2" w:shapeid="_x0000_i1034"/>
+          <w:control r:id="rId14" w:name="DefaultOcxName2" w:shapeid="_x0000_i1046"/>
         </w:object>
       </w:r>
     </w:p>
@@ -17856,10 +17869,10 @@
       </w:pPr>
       <w:r>
         <w:object w:dxaOrig="225" w:dyaOrig="225" w14:anchorId="688297DA">
-          <v:shape id="_x0000_i1033" type="#_x0000_t75" style="width:20.25pt;height:18pt" o:ole="">
+          <v:shape id="_x0000_i1049" type="#_x0000_t75" style="width:20.25pt;height:18pt" o:ole="">
             <v:imagedata r:id="rId11" o:title=""/>
           </v:shape>
-          <w:control r:id="rId15" w:name="DefaultOcxName3" w:shapeid="_x0000_i1033"/>
+          <w:control r:id="rId15" w:name="DefaultOcxName3" w:shapeid="_x0000_i1049"/>
         </w:object>
       </w:r>
     </w:p>
@@ -18495,10 +18508,10 @@
           <w:szCs w:val="24"/>
         </w:rPr>
         <w:object w:dxaOrig="225" w:dyaOrig="225" w14:anchorId="6CBBE43B">
-          <v:shape id="_x0000_i1045" type="#_x0000_t75" style="width:20.25pt;height:18pt" o:ole="">
+          <v:shape id="_x0000_i1052" type="#_x0000_t75" style="width:20.25pt;height:18pt" o:ole="">
             <v:imagedata r:id="rId16" o:title=""/>
           </v:shape>
-          <w:control r:id="rId17" w:name="DefaultOcxName4" w:shapeid="_x0000_i1045"/>
+          <w:control r:id="rId17" w:name="DefaultOcxName4" w:shapeid="_x0000_i1052"/>
         </w:object>
       </w:r>
     </w:p>
@@ -18635,10 +18648,10 @@
           <w:szCs w:val="24"/>
         </w:rPr>
         <w:object w:dxaOrig="225" w:dyaOrig="225" w14:anchorId="7F2F9920">
-          <v:shape id="_x0000_i1044" type="#_x0000_t75" style="width:20.25pt;height:18pt" o:ole="">
+          <v:shape id="_x0000_i1055" type="#_x0000_t75" style="width:20.25pt;height:18pt" o:ole="">
             <v:imagedata r:id="rId16" o:title=""/>
           </v:shape>
-          <w:control r:id="rId18" w:name="DefaultOcxName11" w:shapeid="_x0000_i1044"/>
+          <w:control r:id="rId18" w:name="DefaultOcxName11" w:shapeid="_x0000_i1055"/>
         </w:object>
       </w:r>
     </w:p>
@@ -18773,10 +18786,10 @@
           <w:szCs w:val="24"/>
         </w:rPr>
         <w:object w:dxaOrig="225" w:dyaOrig="225" w14:anchorId="60125DD4">
-          <v:shape id="_x0000_i1043" type="#_x0000_t75" style="width:20.25pt;height:18pt" o:ole="">
+          <v:shape id="_x0000_i1058" type="#_x0000_t75" style="width:20.25pt;height:18pt" o:ole="">
             <v:imagedata r:id="rId16" o:title=""/>
           </v:shape>
-          <w:control r:id="rId19" w:name="DefaultOcxName21" w:shapeid="_x0000_i1043"/>
+          <w:control r:id="rId19" w:name="DefaultOcxName21" w:shapeid="_x0000_i1058"/>
         </w:object>
       </w:r>
     </w:p>
@@ -19319,6 +19332,3323 @@
         <w:br w:type="page"/>
       </w:r>
     </w:p>
+    <w:p>
+      <w:pPr>
+        <w:pStyle w:val="Heading1"/>
+        <w:numPr>
+          <w:ilvl w:val="0"/>
+          <w:numId w:val="24"/>
+        </w:numPr>
+      </w:pPr>
+      <w:r>
+        <w:rPr>
+          <w:sz w:val="36"/>
+          <w:szCs w:val="36"/>
+        </w:rPr>
+        <w:lastRenderedPageBreak/>
+        <w:t>01</w:t>
+      </w:r>
+      <w:r>
+        <w:t xml:space="preserve"> </w:t>
+      </w:r>
+      <w:proofErr w:type="spellStart"/>
+      <w:r>
+        <w:rPr>
+          <w:rStyle w:val="task-body-header-title-text"/>
+        </w:rPr>
+        <w:t>Exibindo</w:t>
+      </w:r>
+      <w:proofErr w:type="spellEnd"/>
+      <w:r>
+        <w:rPr>
+          <w:rStyle w:val="task-body-header-title-text"/>
+        </w:rPr>
+        <w:t xml:space="preserve"> </w:t>
+      </w:r>
+      <w:proofErr w:type="spellStart"/>
+      <w:r>
+        <w:rPr>
+          <w:rStyle w:val="task-body-header-title-text"/>
+        </w:rPr>
+        <w:t>produtos</w:t>
+      </w:r>
+      <w:proofErr w:type="spellEnd"/>
+      <w:r>
+        <w:rPr>
+          <w:rStyle w:val="task-body-header-title-text"/>
+        </w:rPr>
+        <w:t xml:space="preserve"> do banco</w:t>
+      </w:r>
+    </w:p>
+    <w:p>
+      <w:pPr>
+        <w:pStyle w:val="Heading2"/>
+      </w:pPr>
+      <w:proofErr w:type="spellStart"/>
+      <w:r>
+        <w:t>Transcrição</w:t>
+      </w:r>
+      <w:proofErr w:type="spellEnd"/>
+    </w:p>
+    <w:p>
+      <w:pPr>
+        <w:pStyle w:val="NormalWeb"/>
+        <w:rPr>
+          <w:lang w:val="pt-BR"/>
+        </w:rPr>
+      </w:pPr>
+      <w:r>
+        <w:rPr>
+          <w:lang w:val="pt-BR"/>
+        </w:rPr>
+        <w:t xml:space="preserve">Queremos trazer os produtos que temos da base de dados, e não utilizar um HTML estático como temos até então. </w:t>
+      </w:r>
+    </w:p>
+    <w:p>
+      <w:pPr>
+        <w:pStyle w:val="NormalWeb"/>
+        <w:rPr>
+          <w:lang w:val="pt-BR"/>
+        </w:rPr>
+      </w:pPr>
+      <w:r>
+        <w:rPr>
+          <w:lang w:val="pt-BR"/>
+        </w:rPr>
+        <w:t xml:space="preserve">Para fazermos isso, devemos embutir código Ruby em nossa página HTML. Primeiramente, clicaremos com o botão direito sobre o arquivo </w:t>
+      </w:r>
+      <w:r>
+        <w:rPr>
+          <w:rStyle w:val="HTMLCode"/>
+          <w:lang w:val="pt-BR"/>
+        </w:rPr>
+        <w:t>index.html</w:t>
+      </w:r>
+      <w:r>
+        <w:rPr>
+          <w:lang w:val="pt-BR"/>
+        </w:rPr>
+        <w:t xml:space="preserve"> e o renomearemos para </w:t>
+      </w:r>
+      <w:r>
+        <w:rPr>
+          <w:rStyle w:val="HTMLCode"/>
+          <w:lang w:val="pt-BR"/>
+        </w:rPr>
+        <w:t>index.html.erb</w:t>
+      </w:r>
+      <w:r>
+        <w:rPr>
+          <w:lang w:val="pt-BR"/>
+        </w:rPr>
+        <w:t xml:space="preserve">, de forma que essa página possa receber conteúdos em Ruby. Retiraremos o produto </w:t>
+      </w:r>
+      <w:r>
+        <w:rPr>
+          <w:rStyle w:val="HTMLCode"/>
+          <w:lang w:val="pt-BR"/>
+        </w:rPr>
+        <w:t>Luva</w:t>
+      </w:r>
+      <w:r>
+        <w:rPr>
+          <w:lang w:val="pt-BR"/>
+        </w:rPr>
+        <w:t xml:space="preserve"> do nosso código: </w:t>
+      </w:r>
+    </w:p>
+    <w:p>
+      <w:pPr>
+        <w:pStyle w:val="HTMLPreformatted"/>
+        <w:rPr>
+          <w:rStyle w:val="pln"/>
+          <w:lang w:val="pt-BR"/>
+        </w:rPr>
+      </w:pPr>
+      <w:r>
+        <w:rPr>
+          <w:rStyle w:val="tag"/>
+          <w:lang w:val="pt-BR"/>
+        </w:rPr>
+        <w:t>&lt;html&gt;</w:t>
+      </w:r>
+    </w:p>
+    <w:p>
+      <w:pPr>
+        <w:pStyle w:val="HTMLPreformatted"/>
+        <w:rPr>
+          <w:rStyle w:val="pln"/>
+          <w:lang w:val="pt-BR"/>
+        </w:rPr>
+      </w:pPr>
+      <w:r>
+        <w:rPr>
+          <w:rStyle w:val="pln"/>
+          <w:lang w:val="pt-BR"/>
+        </w:rPr>
+        <w:t xml:space="preserve">    </w:t>
+      </w:r>
+      <w:r>
+        <w:rPr>
+          <w:rStyle w:val="tag"/>
+          <w:lang w:val="pt-BR"/>
+        </w:rPr>
+        <w:t>&lt;body&gt;</w:t>
+      </w:r>
+    </w:p>
+    <w:p>
+      <w:pPr>
+        <w:pStyle w:val="HTMLPreformatted"/>
+        <w:rPr>
+          <w:rStyle w:val="pln"/>
+          <w:lang w:val="pt-BR"/>
+        </w:rPr>
+      </w:pPr>
+      <w:r>
+        <w:rPr>
+          <w:rStyle w:val="pln"/>
+          <w:lang w:val="pt-BR"/>
+        </w:rPr>
+        <w:t xml:space="preserve">        </w:t>
+      </w:r>
+      <w:r>
+        <w:rPr>
+          <w:rStyle w:val="tag"/>
+          <w:lang w:val="pt-BR"/>
+        </w:rPr>
+        <w:t>&lt;table&gt;</w:t>
+      </w:r>
+    </w:p>
+    <w:p>
+      <w:pPr>
+        <w:pStyle w:val="HTMLPreformatted"/>
+        <w:rPr>
+          <w:rStyle w:val="pln"/>
+        </w:rPr>
+      </w:pPr>
+      <w:r>
+        <w:rPr>
+          <w:rStyle w:val="pln"/>
+          <w:lang w:val="pt-BR"/>
+        </w:rPr>
+        <w:t xml:space="preserve">            </w:t>
+      </w:r>
+      <w:r>
+        <w:rPr>
+          <w:rStyle w:val="tag"/>
+        </w:rPr>
+        <w:t>&lt;</w:t>
+      </w:r>
+      <w:proofErr w:type="spellStart"/>
+      <w:r>
+        <w:rPr>
+          <w:rStyle w:val="tag"/>
+        </w:rPr>
+        <w:t>thead</w:t>
+      </w:r>
+      <w:proofErr w:type="spellEnd"/>
+      <w:r>
+        <w:rPr>
+          <w:rStyle w:val="tag"/>
+        </w:rPr>
+        <w:t>&gt;</w:t>
+      </w:r>
+    </w:p>
+    <w:p>
+      <w:pPr>
+        <w:pStyle w:val="HTMLPreformatted"/>
+        <w:rPr>
+          <w:rStyle w:val="pln"/>
+        </w:rPr>
+      </w:pPr>
+      <w:r>
+        <w:rPr>
+          <w:rStyle w:val="pln"/>
+        </w:rPr>
+        <w:t xml:space="preserve">                </w:t>
+      </w:r>
+      <w:r>
+        <w:rPr>
+          <w:rStyle w:val="tag"/>
+        </w:rPr>
+        <w:t>&lt;tr&gt;</w:t>
+      </w:r>
+    </w:p>
+    <w:p>
+      <w:pPr>
+        <w:pStyle w:val="HTMLPreformatted"/>
+        <w:rPr>
+          <w:rStyle w:val="pln"/>
+        </w:rPr>
+      </w:pPr>
+      <w:r>
+        <w:rPr>
+          <w:rStyle w:val="pln"/>
+        </w:rPr>
+        <w:t xml:space="preserve">                    </w:t>
+      </w:r>
+      <w:r>
+        <w:rPr>
+          <w:rStyle w:val="tag"/>
+        </w:rPr>
+        <w:t>&lt;td&gt;</w:t>
+      </w:r>
+      <w:r>
+        <w:rPr>
+          <w:rStyle w:val="pln"/>
+        </w:rPr>
+        <w:t>Nome</w:t>
+      </w:r>
+      <w:r>
+        <w:rPr>
+          <w:rStyle w:val="tag"/>
+        </w:rPr>
+        <w:t>&lt;/td&gt;</w:t>
+      </w:r>
+    </w:p>
+    <w:p>
+      <w:pPr>
+        <w:pStyle w:val="HTMLPreformatted"/>
+        <w:rPr>
+          <w:rStyle w:val="pln"/>
+          <w:lang w:val="pt-BR"/>
+        </w:rPr>
+      </w:pPr>
+      <w:r>
+        <w:rPr>
+          <w:rStyle w:val="pln"/>
+        </w:rPr>
+        <w:t xml:space="preserve">                    </w:t>
+      </w:r>
+      <w:r>
+        <w:rPr>
+          <w:rStyle w:val="tag"/>
+          <w:lang w:val="pt-BR"/>
+        </w:rPr>
+        <w:t>&lt;td&gt;</w:t>
+      </w:r>
+      <w:r>
+        <w:rPr>
+          <w:rStyle w:val="pln"/>
+          <w:lang w:val="pt-BR"/>
+        </w:rPr>
+        <w:t>Descrição</w:t>
+      </w:r>
+      <w:r>
+        <w:rPr>
+          <w:rStyle w:val="tag"/>
+          <w:lang w:val="pt-BR"/>
+        </w:rPr>
+        <w:t>&lt;/td&gt;</w:t>
+      </w:r>
+    </w:p>
+    <w:p>
+      <w:pPr>
+        <w:pStyle w:val="HTMLPreformatted"/>
+        <w:rPr>
+          <w:rStyle w:val="pln"/>
+          <w:lang w:val="pt-BR"/>
+        </w:rPr>
+      </w:pPr>
+      <w:r>
+        <w:rPr>
+          <w:rStyle w:val="pln"/>
+          <w:lang w:val="pt-BR"/>
+        </w:rPr>
+        <w:t xml:space="preserve">                    </w:t>
+      </w:r>
+      <w:r>
+        <w:rPr>
+          <w:rStyle w:val="tag"/>
+          <w:lang w:val="pt-BR"/>
+        </w:rPr>
+        <w:t>&lt;td&gt;</w:t>
+      </w:r>
+      <w:r>
+        <w:rPr>
+          <w:rStyle w:val="pln"/>
+          <w:lang w:val="pt-BR"/>
+        </w:rPr>
+        <w:t>Preço</w:t>
+      </w:r>
+      <w:r>
+        <w:rPr>
+          <w:rStyle w:val="tag"/>
+          <w:lang w:val="pt-BR"/>
+        </w:rPr>
+        <w:t>&lt;/td&gt;</w:t>
+      </w:r>
+    </w:p>
+    <w:p>
+      <w:pPr>
+        <w:pStyle w:val="HTMLPreformatted"/>
+        <w:rPr>
+          <w:rStyle w:val="pln"/>
+        </w:rPr>
+      </w:pPr>
+      <w:r>
+        <w:rPr>
+          <w:rStyle w:val="pln"/>
+          <w:lang w:val="pt-BR"/>
+        </w:rPr>
+        <w:t xml:space="preserve">                    </w:t>
+      </w:r>
+      <w:r>
+        <w:rPr>
+          <w:rStyle w:val="tag"/>
+        </w:rPr>
+        <w:t>&lt;td&gt;</w:t>
+      </w:r>
+      <w:proofErr w:type="spellStart"/>
+      <w:r>
+        <w:rPr>
+          <w:rStyle w:val="pln"/>
+        </w:rPr>
+        <w:t>Quantidade</w:t>
+      </w:r>
+      <w:proofErr w:type="spellEnd"/>
+      <w:r>
+        <w:rPr>
+          <w:rStyle w:val="tag"/>
+        </w:rPr>
+        <w:t>&lt;/td&gt;</w:t>
+      </w:r>
+    </w:p>
+    <w:p>
+      <w:pPr>
+        <w:pStyle w:val="HTMLPreformatted"/>
+        <w:rPr>
+          <w:rStyle w:val="pln"/>
+        </w:rPr>
+      </w:pPr>
+      <w:r>
+        <w:rPr>
+          <w:rStyle w:val="pln"/>
+        </w:rPr>
+        <w:t xml:space="preserve">                </w:t>
+      </w:r>
+      <w:r>
+        <w:rPr>
+          <w:rStyle w:val="tag"/>
+        </w:rPr>
+        <w:t>&lt;/tr&gt;</w:t>
+      </w:r>
+    </w:p>
+    <w:p>
+      <w:pPr>
+        <w:pStyle w:val="HTMLPreformatted"/>
+        <w:rPr>
+          <w:rStyle w:val="pln"/>
+        </w:rPr>
+      </w:pPr>
+      <w:r>
+        <w:rPr>
+          <w:rStyle w:val="pln"/>
+        </w:rPr>
+        <w:t xml:space="preserve">            </w:t>
+      </w:r>
+      <w:r>
+        <w:rPr>
+          <w:rStyle w:val="tag"/>
+        </w:rPr>
+        <w:t>&lt;/</w:t>
+      </w:r>
+      <w:proofErr w:type="spellStart"/>
+      <w:r>
+        <w:rPr>
+          <w:rStyle w:val="tag"/>
+        </w:rPr>
+        <w:t>thead</w:t>
+      </w:r>
+      <w:proofErr w:type="spellEnd"/>
+      <w:r>
+        <w:rPr>
+          <w:rStyle w:val="tag"/>
+        </w:rPr>
+        <w:t>&gt;</w:t>
+      </w:r>
+    </w:p>
+    <w:p>
+      <w:pPr>
+        <w:pStyle w:val="HTMLPreformatted"/>
+        <w:rPr>
+          <w:rStyle w:val="pln"/>
+        </w:rPr>
+      </w:pPr>
+      <w:r>
+        <w:rPr>
+          <w:rStyle w:val="pln"/>
+        </w:rPr>
+        <w:t xml:space="preserve">            </w:t>
+      </w:r>
+      <w:r>
+        <w:rPr>
+          <w:rStyle w:val="tag"/>
+        </w:rPr>
+        <w:t>&lt;</w:t>
+      </w:r>
+      <w:proofErr w:type="spellStart"/>
+      <w:r>
+        <w:rPr>
+          <w:rStyle w:val="tag"/>
+        </w:rPr>
+        <w:t>tbody</w:t>
+      </w:r>
+      <w:proofErr w:type="spellEnd"/>
+      <w:r>
+        <w:rPr>
+          <w:rStyle w:val="tag"/>
+        </w:rPr>
+        <w:t>&gt;</w:t>
+      </w:r>
+    </w:p>
+    <w:p>
+      <w:pPr>
+        <w:pStyle w:val="HTMLPreformatted"/>
+        <w:rPr>
+          <w:rStyle w:val="pln"/>
+          <w:lang w:val="pt-BR"/>
+        </w:rPr>
+      </w:pPr>
+      <w:r>
+        <w:rPr>
+          <w:rStyle w:val="pln"/>
+        </w:rPr>
+        <w:t xml:space="preserve">                </w:t>
+      </w:r>
+      <w:r>
+        <w:rPr>
+          <w:rStyle w:val="tag"/>
+          <w:lang w:val="pt-BR"/>
+        </w:rPr>
+        <w:t>&lt;tr&gt;</w:t>
+      </w:r>
+    </w:p>
+    <w:p>
+      <w:pPr>
+        <w:pStyle w:val="HTMLPreformatted"/>
+        <w:rPr>
+          <w:rStyle w:val="pln"/>
+          <w:lang w:val="pt-BR"/>
+        </w:rPr>
+      </w:pPr>
+      <w:r>
+        <w:rPr>
+          <w:rStyle w:val="pln"/>
+          <w:lang w:val="pt-BR"/>
+        </w:rPr>
+        <w:t xml:space="preserve">                    </w:t>
+      </w:r>
+      <w:r>
+        <w:rPr>
+          <w:rStyle w:val="tag"/>
+          <w:lang w:val="pt-BR"/>
+        </w:rPr>
+        <w:t>&lt;td&gt;</w:t>
+      </w:r>
+      <w:r>
+        <w:rPr>
+          <w:rStyle w:val="pln"/>
+          <w:lang w:val="pt-BR"/>
+        </w:rPr>
+        <w:t>Camiseta</w:t>
+      </w:r>
+      <w:r>
+        <w:rPr>
+          <w:rStyle w:val="tag"/>
+          <w:lang w:val="pt-BR"/>
+        </w:rPr>
+        <w:t>&lt;/td&gt;</w:t>
+      </w:r>
+    </w:p>
+    <w:p>
+      <w:pPr>
+        <w:pStyle w:val="HTMLPreformatted"/>
+        <w:rPr>
+          <w:rStyle w:val="pln"/>
+          <w:lang w:val="pt-BR"/>
+        </w:rPr>
+      </w:pPr>
+      <w:r>
+        <w:rPr>
+          <w:rStyle w:val="pln"/>
+          <w:lang w:val="pt-BR"/>
+        </w:rPr>
+        <w:t xml:space="preserve">                    </w:t>
+      </w:r>
+      <w:r>
+        <w:rPr>
+          <w:rStyle w:val="tag"/>
+          <w:lang w:val="pt-BR"/>
+        </w:rPr>
+        <w:t>&lt;td&gt;</w:t>
+      </w:r>
+      <w:r>
+        <w:rPr>
+          <w:rStyle w:val="pln"/>
+          <w:lang w:val="pt-BR"/>
+        </w:rPr>
+        <w:t>Bem bonita</w:t>
+      </w:r>
+      <w:r>
+        <w:rPr>
+          <w:rStyle w:val="tag"/>
+          <w:lang w:val="pt-BR"/>
+        </w:rPr>
+        <w:t>&lt;/td&gt;</w:t>
+      </w:r>
+    </w:p>
+    <w:p>
+      <w:pPr>
+        <w:pStyle w:val="HTMLPreformatted"/>
+        <w:rPr>
+          <w:rStyle w:val="pln"/>
+        </w:rPr>
+      </w:pPr>
+      <w:r>
+        <w:rPr>
+          <w:rStyle w:val="pln"/>
+          <w:lang w:val="pt-BR"/>
+        </w:rPr>
+        <w:t xml:space="preserve">                    </w:t>
+      </w:r>
+      <w:r>
+        <w:rPr>
+          <w:rStyle w:val="tag"/>
+        </w:rPr>
+        <w:t>&lt;td&gt;</w:t>
+      </w:r>
+      <w:r>
+        <w:rPr>
+          <w:rStyle w:val="pln"/>
+        </w:rPr>
+        <w:t>30</w:t>
+      </w:r>
+      <w:r>
+        <w:rPr>
+          <w:rStyle w:val="tag"/>
+        </w:rPr>
+        <w:t>&lt;/td&gt;</w:t>
+      </w:r>
+    </w:p>
+    <w:p>
+      <w:pPr>
+        <w:pStyle w:val="HTMLPreformatted"/>
+        <w:rPr>
+          <w:rStyle w:val="pln"/>
+        </w:rPr>
+      </w:pPr>
+      <w:r>
+        <w:rPr>
+          <w:rStyle w:val="pln"/>
+        </w:rPr>
+        <w:t xml:space="preserve">                    </w:t>
+      </w:r>
+      <w:r>
+        <w:rPr>
+          <w:rStyle w:val="tag"/>
+        </w:rPr>
+        <w:t>&lt;td&gt;</w:t>
+      </w:r>
+      <w:r>
+        <w:rPr>
+          <w:rStyle w:val="pln"/>
+        </w:rPr>
+        <w:t>10</w:t>
+      </w:r>
+      <w:r>
+        <w:rPr>
+          <w:rStyle w:val="tag"/>
+        </w:rPr>
+        <w:t>&lt;/td&gt;</w:t>
+      </w:r>
+    </w:p>
+    <w:p>
+      <w:pPr>
+        <w:pStyle w:val="HTMLPreformatted"/>
+        <w:rPr>
+          <w:rStyle w:val="pln"/>
+        </w:rPr>
+      </w:pPr>
+      <w:r>
+        <w:rPr>
+          <w:rStyle w:val="pln"/>
+        </w:rPr>
+        <w:t xml:space="preserve">                </w:t>
+      </w:r>
+      <w:r>
+        <w:rPr>
+          <w:rStyle w:val="tag"/>
+        </w:rPr>
+        <w:t>&lt;/tr&gt;</w:t>
+      </w:r>
+    </w:p>
+    <w:p>
+      <w:pPr>
+        <w:pStyle w:val="HTMLPreformatted"/>
+        <w:rPr>
+          <w:rStyle w:val="pln"/>
+          <w:lang w:val="pt-BR"/>
+        </w:rPr>
+      </w:pPr>
+      <w:r>
+        <w:rPr>
+          <w:rStyle w:val="pln"/>
+        </w:rPr>
+        <w:t xml:space="preserve">            </w:t>
+      </w:r>
+      <w:r>
+        <w:rPr>
+          <w:rStyle w:val="tag"/>
+          <w:lang w:val="pt-BR"/>
+        </w:rPr>
+        <w:t>&lt;/tbody&gt;</w:t>
+      </w:r>
+    </w:p>
+    <w:p>
+      <w:pPr>
+        <w:pStyle w:val="HTMLPreformatted"/>
+        <w:rPr>
+          <w:rStyle w:val="pln"/>
+          <w:lang w:val="pt-BR"/>
+        </w:rPr>
+      </w:pPr>
+      <w:r>
+        <w:rPr>
+          <w:rStyle w:val="pln"/>
+          <w:lang w:val="pt-BR"/>
+        </w:rPr>
+        <w:t xml:space="preserve">        </w:t>
+      </w:r>
+      <w:r>
+        <w:rPr>
+          <w:rStyle w:val="tag"/>
+          <w:lang w:val="pt-BR"/>
+        </w:rPr>
+        <w:t>&lt;/table&gt;</w:t>
+      </w:r>
+    </w:p>
+    <w:p>
+      <w:pPr>
+        <w:pStyle w:val="HTMLPreformatted"/>
+        <w:rPr>
+          <w:rStyle w:val="pln"/>
+          <w:lang w:val="pt-BR"/>
+        </w:rPr>
+      </w:pPr>
+      <w:r>
+        <w:rPr>
+          <w:rStyle w:val="pln"/>
+          <w:lang w:val="pt-BR"/>
+        </w:rPr>
+        <w:t xml:space="preserve">    </w:t>
+      </w:r>
+      <w:r>
+        <w:rPr>
+          <w:rStyle w:val="tag"/>
+          <w:lang w:val="pt-BR"/>
+        </w:rPr>
+        <w:t>&lt;/body&gt;</w:t>
+      </w:r>
+    </w:p>
+    <w:p>
+      <w:pPr>
+        <w:pStyle w:val="HTMLPreformatted"/>
+        <w:rPr>
+          <w:lang w:val="pt-BR"/>
+        </w:rPr>
+      </w:pPr>
+      <w:r>
+        <w:rPr>
+          <w:rStyle w:val="tag"/>
+          <w:lang w:val="pt-BR"/>
+        </w:rPr>
+        <w:t>&lt;/html&gt;</w:t>
+      </w:r>
+    </w:p>
+    <w:p>
+      <w:pPr>
+        <w:pStyle w:val="NormalWeb"/>
+        <w:rPr>
+          <w:lang w:val="pt-BR"/>
+        </w:rPr>
+      </w:pPr>
+      <w:r>
+        <w:rPr>
+          <w:lang w:val="pt-BR"/>
+        </w:rPr>
+        <w:t xml:space="preserve">Para conseguirmos escrever o código Ruby, utilizamos o sinal </w:t>
+      </w:r>
+      <w:r>
+        <w:rPr>
+          <w:rStyle w:val="HTMLCode"/>
+          <w:lang w:val="pt-BR"/>
+        </w:rPr>
+        <w:t>&lt;% %&gt;</w:t>
+      </w:r>
+      <w:r>
+        <w:rPr>
+          <w:lang w:val="pt-BR"/>
+        </w:rPr>
+        <w:t xml:space="preserve">. O que faremos primeiro é trazer todos os produtos dentro de uma variável </w:t>
+      </w:r>
+      <w:r>
+        <w:rPr>
+          <w:rStyle w:val="HTMLCode"/>
+          <w:lang w:val="pt-BR"/>
+        </w:rPr>
+        <w:t>todos</w:t>
+      </w:r>
+      <w:r>
+        <w:rPr>
+          <w:lang w:val="pt-BR"/>
+        </w:rPr>
+        <w:t>. Em seguida, por meio da variável, coletaremos produto por produto (</w:t>
+      </w:r>
+      <w:r>
+        <w:rPr>
+          <w:rStyle w:val="HTMLCode"/>
+          <w:lang w:val="pt-BR"/>
+        </w:rPr>
+        <w:t>each</w:t>
+      </w:r>
+      <w:r>
+        <w:rPr>
+          <w:lang w:val="pt-BR"/>
+        </w:rPr>
+        <w:t xml:space="preserve">), e o chamaremos de forma individual de </w:t>
+      </w:r>
+      <w:r>
+        <w:rPr>
+          <w:rStyle w:val="HTMLCode"/>
+          <w:lang w:val="pt-BR"/>
+        </w:rPr>
+        <w:t>produto</w:t>
+      </w:r>
+      <w:r>
+        <w:rPr>
+          <w:lang w:val="pt-BR"/>
+        </w:rPr>
+        <w:t>:</w:t>
+      </w:r>
+    </w:p>
+    <w:p>
+      <w:pPr>
+        <w:pStyle w:val="HTMLPreformatted"/>
+        <w:rPr>
+          <w:rStyle w:val="pln"/>
+          <w:lang w:val="pt-BR"/>
+        </w:rPr>
+      </w:pPr>
+      <w:r>
+        <w:rPr>
+          <w:rStyle w:val="tag"/>
+          <w:lang w:val="pt-BR"/>
+        </w:rPr>
+        <w:t>&lt;tbody&gt;</w:t>
+      </w:r>
+    </w:p>
+    <w:p>
+      <w:pPr>
+        <w:pStyle w:val="HTMLPreformatted"/>
+        <w:rPr>
+          <w:rStyle w:val="pln"/>
+          <w:lang w:val="pt-BR"/>
+        </w:rPr>
+      </w:pPr>
+      <w:r>
+        <w:rPr>
+          <w:rStyle w:val="pun"/>
+          <w:lang w:val="pt-BR"/>
+        </w:rPr>
+        <w:t>&lt;%</w:t>
+      </w:r>
+      <w:r>
+        <w:rPr>
+          <w:rStyle w:val="pln"/>
+          <w:lang w:val="pt-BR"/>
+        </w:rPr>
+        <w:t xml:space="preserve"> todos </w:t>
+      </w:r>
+      <w:r>
+        <w:rPr>
+          <w:rStyle w:val="pun"/>
+          <w:lang w:val="pt-BR"/>
+        </w:rPr>
+        <w:t>=</w:t>
+      </w:r>
+      <w:r>
+        <w:rPr>
+          <w:rStyle w:val="pln"/>
+          <w:lang w:val="pt-BR"/>
+        </w:rPr>
+        <w:t xml:space="preserve"> </w:t>
+      </w:r>
+      <w:r>
+        <w:rPr>
+          <w:rStyle w:val="typ"/>
+          <w:lang w:val="pt-BR"/>
+        </w:rPr>
+        <w:t>Produto</w:t>
+      </w:r>
+      <w:r>
+        <w:rPr>
+          <w:rStyle w:val="pun"/>
+          <w:lang w:val="pt-BR"/>
+        </w:rPr>
+        <w:t>.</w:t>
+      </w:r>
+      <w:r>
+        <w:rPr>
+          <w:rStyle w:val="pln"/>
+          <w:lang w:val="pt-BR"/>
+        </w:rPr>
+        <w:t>all %&gt;</w:t>
+      </w:r>
+    </w:p>
+    <w:p>
+      <w:pPr>
+        <w:pStyle w:val="HTMLPreformatted"/>
+        <w:rPr>
+          <w:rStyle w:val="pln"/>
+          <w:lang w:val="pt-BR"/>
+        </w:rPr>
+      </w:pPr>
+      <w:r>
+        <w:rPr>
+          <w:rStyle w:val="pun"/>
+          <w:lang w:val="pt-BR"/>
+        </w:rPr>
+        <w:t>&lt;%</w:t>
+      </w:r>
+      <w:r>
+        <w:rPr>
+          <w:rStyle w:val="pln"/>
+          <w:lang w:val="pt-BR"/>
+        </w:rPr>
+        <w:t xml:space="preserve"> todos</w:t>
+      </w:r>
+      <w:r>
+        <w:rPr>
+          <w:rStyle w:val="pun"/>
+          <w:lang w:val="pt-BR"/>
+        </w:rPr>
+        <w:t>.</w:t>
+      </w:r>
+      <w:r>
+        <w:rPr>
+          <w:rStyle w:val="pln"/>
+          <w:lang w:val="pt-BR"/>
+        </w:rPr>
+        <w:t xml:space="preserve">each </w:t>
+      </w:r>
+      <w:r>
+        <w:rPr>
+          <w:rStyle w:val="kwd"/>
+          <w:lang w:val="pt-BR"/>
+        </w:rPr>
+        <w:t>do</w:t>
+      </w:r>
+      <w:r>
+        <w:rPr>
+          <w:rStyle w:val="pln"/>
+          <w:lang w:val="pt-BR"/>
+        </w:rPr>
+        <w:t xml:space="preserve"> </w:t>
+      </w:r>
+      <w:r>
+        <w:rPr>
+          <w:rStyle w:val="pun"/>
+          <w:lang w:val="pt-BR"/>
+        </w:rPr>
+        <w:t>|</w:t>
+      </w:r>
+      <w:r>
+        <w:rPr>
+          <w:rStyle w:val="pln"/>
+          <w:lang w:val="pt-BR"/>
+        </w:rPr>
+        <w:t>produto</w:t>
+      </w:r>
+      <w:r>
+        <w:rPr>
+          <w:rStyle w:val="pun"/>
+          <w:lang w:val="pt-BR"/>
+        </w:rPr>
+        <w:t>|</w:t>
+      </w:r>
+      <w:r>
+        <w:rPr>
+          <w:rStyle w:val="pln"/>
+          <w:lang w:val="pt-BR"/>
+        </w:rPr>
+        <w:t xml:space="preserve"> %&gt;</w:t>
+      </w:r>
+    </w:p>
+    <w:p>
+      <w:pPr>
+        <w:pStyle w:val="HTMLPreformatted"/>
+        <w:rPr>
+          <w:rStyle w:val="pln"/>
+          <w:lang w:val="pt-BR"/>
+        </w:rPr>
+      </w:pPr>
+      <w:r>
+        <w:rPr>
+          <w:rStyle w:val="pln"/>
+          <w:lang w:val="pt-BR"/>
+        </w:rPr>
+        <w:t xml:space="preserve">    </w:t>
+      </w:r>
+      <w:r>
+        <w:rPr>
+          <w:rStyle w:val="tag"/>
+          <w:lang w:val="pt-BR"/>
+        </w:rPr>
+        <w:t>&lt;tr&gt;</w:t>
+      </w:r>
+    </w:p>
+    <w:p>
+      <w:pPr>
+        <w:pStyle w:val="HTMLPreformatted"/>
+        <w:rPr>
+          <w:rStyle w:val="pln"/>
+          <w:lang w:val="pt-BR"/>
+        </w:rPr>
+      </w:pPr>
+      <w:r>
+        <w:rPr>
+          <w:rStyle w:val="pln"/>
+          <w:lang w:val="pt-BR"/>
+        </w:rPr>
+        <w:t xml:space="preserve">        </w:t>
+      </w:r>
+      <w:r>
+        <w:rPr>
+          <w:rStyle w:val="tag"/>
+          <w:lang w:val="pt-BR"/>
+        </w:rPr>
+        <w:t>&lt;td&gt;</w:t>
+      </w:r>
+      <w:r>
+        <w:rPr>
+          <w:rStyle w:val="pln"/>
+          <w:lang w:val="pt-BR"/>
+        </w:rPr>
+        <w:t>Camiseta</w:t>
+      </w:r>
+      <w:r>
+        <w:rPr>
+          <w:rStyle w:val="tag"/>
+          <w:lang w:val="pt-BR"/>
+        </w:rPr>
+        <w:t>&lt;/td&gt;</w:t>
+      </w:r>
+    </w:p>
+    <w:p>
+      <w:pPr>
+        <w:pStyle w:val="HTMLPreformatted"/>
+        <w:rPr>
+          <w:rStyle w:val="pln"/>
+          <w:lang w:val="pt-BR"/>
+        </w:rPr>
+      </w:pPr>
+      <w:r>
+        <w:rPr>
+          <w:rStyle w:val="pln"/>
+          <w:lang w:val="pt-BR"/>
+        </w:rPr>
+        <w:t xml:space="preserve">        </w:t>
+      </w:r>
+      <w:r>
+        <w:rPr>
+          <w:rStyle w:val="tag"/>
+          <w:lang w:val="pt-BR"/>
+        </w:rPr>
+        <w:t>&lt;td&gt;</w:t>
+      </w:r>
+      <w:r>
+        <w:rPr>
+          <w:rStyle w:val="pln"/>
+          <w:lang w:val="pt-BR"/>
+        </w:rPr>
+        <w:t>Bem bonita</w:t>
+      </w:r>
+      <w:r>
+        <w:rPr>
+          <w:rStyle w:val="tag"/>
+          <w:lang w:val="pt-BR"/>
+        </w:rPr>
+        <w:t>&lt;/td&gt;</w:t>
+      </w:r>
+    </w:p>
+    <w:p>
+      <w:pPr>
+        <w:pStyle w:val="HTMLPreformatted"/>
+        <w:rPr>
+          <w:rStyle w:val="pln"/>
+        </w:rPr>
+      </w:pPr>
+      <w:r>
+        <w:rPr>
+          <w:rStyle w:val="pln"/>
+          <w:lang w:val="pt-BR"/>
+        </w:rPr>
+        <w:t xml:space="preserve">        </w:t>
+      </w:r>
+      <w:r>
+        <w:rPr>
+          <w:rStyle w:val="tag"/>
+        </w:rPr>
+        <w:t>&lt;td&gt;</w:t>
+      </w:r>
+      <w:r>
+        <w:rPr>
+          <w:rStyle w:val="pln"/>
+        </w:rPr>
+        <w:t>30</w:t>
+      </w:r>
+      <w:r>
+        <w:rPr>
+          <w:rStyle w:val="tag"/>
+        </w:rPr>
+        <w:t>&lt;/td&gt;</w:t>
+      </w:r>
+    </w:p>
+    <w:p>
+      <w:pPr>
+        <w:pStyle w:val="HTMLPreformatted"/>
+        <w:rPr>
+          <w:rStyle w:val="pln"/>
+        </w:rPr>
+      </w:pPr>
+      <w:r>
+        <w:rPr>
+          <w:rStyle w:val="pln"/>
+        </w:rPr>
+        <w:t xml:space="preserve">        </w:t>
+      </w:r>
+      <w:r>
+        <w:rPr>
+          <w:rStyle w:val="tag"/>
+        </w:rPr>
+        <w:t>&lt;td&gt;</w:t>
+      </w:r>
+      <w:r>
+        <w:rPr>
+          <w:rStyle w:val="pln"/>
+        </w:rPr>
+        <w:t>10</w:t>
+      </w:r>
+      <w:r>
+        <w:rPr>
+          <w:rStyle w:val="tag"/>
+        </w:rPr>
+        <w:t>&lt;/td&gt;</w:t>
+      </w:r>
+    </w:p>
+    <w:p>
+      <w:pPr>
+        <w:pStyle w:val="HTMLPreformatted"/>
+        <w:rPr>
+          <w:rStyle w:val="pln"/>
+        </w:rPr>
+      </w:pPr>
+      <w:r>
+        <w:rPr>
+          <w:rStyle w:val="pln"/>
+        </w:rPr>
+        <w:t xml:space="preserve">    </w:t>
+      </w:r>
+      <w:r>
+        <w:rPr>
+          <w:rStyle w:val="tag"/>
+        </w:rPr>
+        <w:t>&lt;/tr&gt;</w:t>
+      </w:r>
+    </w:p>
+    <w:p>
+      <w:pPr>
+        <w:pStyle w:val="HTMLPreformatted"/>
+        <w:rPr>
+          <w:lang w:val="pt-BR"/>
+        </w:rPr>
+      </w:pPr>
+      <w:r>
+        <w:rPr>
+          <w:rStyle w:val="tag"/>
+          <w:lang w:val="pt-BR"/>
+        </w:rPr>
+        <w:t>&lt;/tbody&gt;</w:t>
+      </w:r>
+    </w:p>
+    <w:p>
+      <w:pPr>
+        <w:pStyle w:val="NormalWeb"/>
+        <w:rPr>
+          <w:lang w:val="pt-BR"/>
+        </w:rPr>
+      </w:pPr>
+      <w:r>
+        <w:rPr>
+          <w:lang w:val="pt-BR"/>
+        </w:rPr>
+        <w:lastRenderedPageBreak/>
+        <w:t xml:space="preserve">No caso do produto </w:t>
+      </w:r>
+      <w:r>
+        <w:rPr>
+          <w:rStyle w:val="HTMLCode"/>
+          <w:lang w:val="pt-BR"/>
+        </w:rPr>
+        <w:t>Camiseta</w:t>
+      </w:r>
+      <w:r>
+        <w:rPr>
+          <w:lang w:val="pt-BR"/>
+        </w:rPr>
+        <w:t xml:space="preserve">, ao invés de ele ser exibido diretamente no código HTML, incluiremos Ruby e substituiremos </w:t>
+      </w:r>
+      <w:r>
+        <w:rPr>
+          <w:rStyle w:val="HTMLCode"/>
+          <w:lang w:val="pt-BR"/>
+        </w:rPr>
+        <w:t>Camiseta</w:t>
+      </w:r>
+      <w:r>
+        <w:rPr>
+          <w:lang w:val="pt-BR"/>
+        </w:rPr>
+        <w:t xml:space="preserve"> por </w:t>
+      </w:r>
+      <w:r>
+        <w:rPr>
+          <w:rStyle w:val="HTMLCode"/>
+          <w:lang w:val="pt-BR"/>
+        </w:rPr>
+        <w:t>produto.nome</w:t>
+      </w:r>
+      <w:r>
+        <w:rPr>
+          <w:lang w:val="pt-BR"/>
+        </w:rPr>
+        <w:t xml:space="preserve"> e o mesmo valerá para os outros campos. Por fim, fecharemos o loop </w:t>
+      </w:r>
+      <w:r>
+        <w:rPr>
+          <w:rStyle w:val="HTMLCode"/>
+          <w:lang w:val="pt-BR"/>
+        </w:rPr>
+        <w:t>each</w:t>
+      </w:r>
+      <w:r>
+        <w:rPr>
+          <w:lang w:val="pt-BR"/>
+        </w:rPr>
+        <w:t xml:space="preserve"> utilizando </w:t>
+      </w:r>
+      <w:r>
+        <w:rPr>
+          <w:rStyle w:val="HTMLCode"/>
+          <w:lang w:val="pt-BR"/>
+        </w:rPr>
+        <w:t>&lt;% end %&gt;</w:t>
+      </w:r>
+      <w:r>
+        <w:rPr>
+          <w:lang w:val="pt-BR"/>
+        </w:rPr>
+        <w:t>.</w:t>
+      </w:r>
+    </w:p>
+    <w:p>
+      <w:pPr>
+        <w:pStyle w:val="HTMLPreformatted"/>
+        <w:rPr>
+          <w:rStyle w:val="pln"/>
+          <w:lang w:val="pt-BR"/>
+        </w:rPr>
+      </w:pPr>
+      <w:r>
+        <w:rPr>
+          <w:rStyle w:val="tag"/>
+          <w:lang w:val="pt-BR"/>
+        </w:rPr>
+        <w:t>&lt;tbody&gt;</w:t>
+      </w:r>
+    </w:p>
+    <w:p>
+      <w:pPr>
+        <w:pStyle w:val="HTMLPreformatted"/>
+        <w:rPr>
+          <w:rStyle w:val="pln"/>
+          <w:lang w:val="pt-BR"/>
+        </w:rPr>
+      </w:pPr>
+      <w:r>
+        <w:rPr>
+          <w:rStyle w:val="pun"/>
+          <w:lang w:val="pt-BR"/>
+        </w:rPr>
+        <w:t>&lt;%</w:t>
+      </w:r>
+      <w:r>
+        <w:rPr>
+          <w:rStyle w:val="pln"/>
+          <w:lang w:val="pt-BR"/>
+        </w:rPr>
+        <w:t xml:space="preserve"> todos </w:t>
+      </w:r>
+      <w:r>
+        <w:rPr>
+          <w:rStyle w:val="pun"/>
+          <w:lang w:val="pt-BR"/>
+        </w:rPr>
+        <w:t>=</w:t>
+      </w:r>
+      <w:r>
+        <w:rPr>
+          <w:rStyle w:val="pln"/>
+          <w:lang w:val="pt-BR"/>
+        </w:rPr>
+        <w:t xml:space="preserve"> </w:t>
+      </w:r>
+      <w:r>
+        <w:rPr>
+          <w:rStyle w:val="typ"/>
+          <w:lang w:val="pt-BR"/>
+        </w:rPr>
+        <w:t>Produto</w:t>
+      </w:r>
+      <w:r>
+        <w:rPr>
+          <w:rStyle w:val="pun"/>
+          <w:lang w:val="pt-BR"/>
+        </w:rPr>
+        <w:t>.</w:t>
+      </w:r>
+      <w:r>
+        <w:rPr>
+          <w:rStyle w:val="pln"/>
+          <w:lang w:val="pt-BR"/>
+        </w:rPr>
+        <w:t>all %&gt;</w:t>
+      </w:r>
+    </w:p>
+    <w:p>
+      <w:pPr>
+        <w:pStyle w:val="HTMLPreformatted"/>
+        <w:rPr>
+          <w:rStyle w:val="pln"/>
+          <w:lang w:val="pt-BR"/>
+        </w:rPr>
+      </w:pPr>
+      <w:r>
+        <w:rPr>
+          <w:rStyle w:val="pun"/>
+          <w:lang w:val="pt-BR"/>
+        </w:rPr>
+        <w:t>&lt;%</w:t>
+      </w:r>
+      <w:r>
+        <w:rPr>
+          <w:rStyle w:val="pln"/>
+          <w:lang w:val="pt-BR"/>
+        </w:rPr>
+        <w:t xml:space="preserve"> todos</w:t>
+      </w:r>
+      <w:r>
+        <w:rPr>
+          <w:rStyle w:val="pun"/>
+          <w:lang w:val="pt-BR"/>
+        </w:rPr>
+        <w:t>.</w:t>
+      </w:r>
+      <w:r>
+        <w:rPr>
+          <w:rStyle w:val="pln"/>
+          <w:lang w:val="pt-BR"/>
+        </w:rPr>
+        <w:t xml:space="preserve">each </w:t>
+      </w:r>
+      <w:r>
+        <w:rPr>
+          <w:rStyle w:val="kwd"/>
+          <w:lang w:val="pt-BR"/>
+        </w:rPr>
+        <w:t>do</w:t>
+      </w:r>
+      <w:r>
+        <w:rPr>
+          <w:rStyle w:val="pln"/>
+          <w:lang w:val="pt-BR"/>
+        </w:rPr>
+        <w:t xml:space="preserve"> </w:t>
+      </w:r>
+      <w:r>
+        <w:rPr>
+          <w:rStyle w:val="pun"/>
+          <w:lang w:val="pt-BR"/>
+        </w:rPr>
+        <w:t>|</w:t>
+      </w:r>
+      <w:r>
+        <w:rPr>
+          <w:rStyle w:val="pln"/>
+          <w:lang w:val="pt-BR"/>
+        </w:rPr>
+        <w:t>produto</w:t>
+      </w:r>
+      <w:r>
+        <w:rPr>
+          <w:rStyle w:val="pun"/>
+          <w:lang w:val="pt-BR"/>
+        </w:rPr>
+        <w:t>|</w:t>
+      </w:r>
+      <w:r>
+        <w:rPr>
+          <w:rStyle w:val="pln"/>
+          <w:lang w:val="pt-BR"/>
+        </w:rPr>
+        <w:t xml:space="preserve"> %&gt;</w:t>
+      </w:r>
+    </w:p>
+    <w:p>
+      <w:pPr>
+        <w:pStyle w:val="HTMLPreformatted"/>
+        <w:rPr>
+          <w:rStyle w:val="pln"/>
+          <w:lang w:val="pt-BR"/>
+        </w:rPr>
+      </w:pPr>
+      <w:r>
+        <w:rPr>
+          <w:rStyle w:val="pln"/>
+          <w:lang w:val="pt-BR"/>
+        </w:rPr>
+        <w:t xml:space="preserve">    </w:t>
+      </w:r>
+      <w:r>
+        <w:rPr>
+          <w:rStyle w:val="tag"/>
+          <w:lang w:val="pt-BR"/>
+        </w:rPr>
+        <w:t>&lt;tr&gt;</w:t>
+      </w:r>
+    </w:p>
+    <w:p>
+      <w:pPr>
+        <w:pStyle w:val="HTMLPreformatted"/>
+        <w:rPr>
+          <w:rStyle w:val="pln"/>
+          <w:lang w:val="pt-BR"/>
+        </w:rPr>
+      </w:pPr>
+      <w:r>
+        <w:rPr>
+          <w:rStyle w:val="pln"/>
+          <w:lang w:val="pt-BR"/>
+        </w:rPr>
+        <w:t xml:space="preserve">        </w:t>
+      </w:r>
+      <w:r>
+        <w:rPr>
+          <w:rStyle w:val="tag"/>
+          <w:lang w:val="pt-BR"/>
+        </w:rPr>
+        <w:t>&lt;td&gt;</w:t>
+      </w:r>
+      <w:r>
+        <w:rPr>
+          <w:rStyle w:val="pun"/>
+          <w:lang w:val="pt-BR"/>
+        </w:rPr>
+        <w:t>&lt;%</w:t>
+      </w:r>
+      <w:r>
+        <w:rPr>
+          <w:rStyle w:val="pln"/>
+          <w:lang w:val="pt-BR"/>
+        </w:rPr>
+        <w:t xml:space="preserve"> produto</w:t>
+      </w:r>
+      <w:r>
+        <w:rPr>
+          <w:rStyle w:val="pun"/>
+          <w:lang w:val="pt-BR"/>
+        </w:rPr>
+        <w:t>.</w:t>
+      </w:r>
+      <w:r>
+        <w:rPr>
+          <w:rStyle w:val="pln"/>
+          <w:lang w:val="pt-BR"/>
+        </w:rPr>
+        <w:t>nome %&gt;</w:t>
+      </w:r>
+      <w:r>
+        <w:rPr>
+          <w:rStyle w:val="tag"/>
+          <w:lang w:val="pt-BR"/>
+        </w:rPr>
+        <w:t>&lt;/td&gt;</w:t>
+      </w:r>
+    </w:p>
+    <w:p>
+      <w:pPr>
+        <w:pStyle w:val="HTMLPreformatted"/>
+        <w:rPr>
+          <w:rStyle w:val="pln"/>
+          <w:lang w:val="pt-BR"/>
+        </w:rPr>
+      </w:pPr>
+      <w:r>
+        <w:rPr>
+          <w:rStyle w:val="pln"/>
+          <w:lang w:val="pt-BR"/>
+        </w:rPr>
+        <w:t xml:space="preserve">        </w:t>
+      </w:r>
+      <w:r>
+        <w:rPr>
+          <w:rStyle w:val="tag"/>
+          <w:lang w:val="pt-BR"/>
+        </w:rPr>
+        <w:t>&lt;td&gt;</w:t>
+      </w:r>
+      <w:r>
+        <w:rPr>
+          <w:rStyle w:val="pun"/>
+          <w:lang w:val="pt-BR"/>
+        </w:rPr>
+        <w:t>&lt;%</w:t>
+      </w:r>
+      <w:r>
+        <w:rPr>
+          <w:rStyle w:val="pln"/>
+          <w:lang w:val="pt-BR"/>
+        </w:rPr>
+        <w:t xml:space="preserve"> produto</w:t>
+      </w:r>
+      <w:r>
+        <w:rPr>
+          <w:rStyle w:val="pun"/>
+          <w:lang w:val="pt-BR"/>
+        </w:rPr>
+        <w:t>.</w:t>
+      </w:r>
+      <w:r>
+        <w:rPr>
+          <w:rStyle w:val="pln"/>
+          <w:lang w:val="pt-BR"/>
+        </w:rPr>
+        <w:t>descricao %&gt;</w:t>
+      </w:r>
+      <w:r>
+        <w:rPr>
+          <w:rStyle w:val="tag"/>
+          <w:lang w:val="pt-BR"/>
+        </w:rPr>
+        <w:t>&lt;/td&gt;</w:t>
+      </w:r>
+    </w:p>
+    <w:p>
+      <w:pPr>
+        <w:pStyle w:val="HTMLPreformatted"/>
+        <w:rPr>
+          <w:rStyle w:val="pln"/>
+          <w:lang w:val="pt-BR"/>
+        </w:rPr>
+      </w:pPr>
+      <w:r>
+        <w:rPr>
+          <w:rStyle w:val="pln"/>
+          <w:lang w:val="pt-BR"/>
+        </w:rPr>
+        <w:t xml:space="preserve">        </w:t>
+      </w:r>
+      <w:r>
+        <w:rPr>
+          <w:rStyle w:val="tag"/>
+          <w:lang w:val="pt-BR"/>
+        </w:rPr>
+        <w:t>&lt;td&gt;</w:t>
+      </w:r>
+      <w:r>
+        <w:rPr>
+          <w:rStyle w:val="pun"/>
+          <w:lang w:val="pt-BR"/>
+        </w:rPr>
+        <w:t>&lt;%</w:t>
+      </w:r>
+      <w:r>
+        <w:rPr>
+          <w:rStyle w:val="pln"/>
+          <w:lang w:val="pt-BR"/>
+        </w:rPr>
+        <w:t xml:space="preserve"> produto</w:t>
+      </w:r>
+      <w:r>
+        <w:rPr>
+          <w:rStyle w:val="pun"/>
+          <w:lang w:val="pt-BR"/>
+        </w:rPr>
+        <w:t>.</w:t>
+      </w:r>
+      <w:r>
+        <w:rPr>
+          <w:rStyle w:val="pln"/>
+          <w:lang w:val="pt-BR"/>
+        </w:rPr>
+        <w:t>preco %&gt;</w:t>
+      </w:r>
+      <w:r>
+        <w:rPr>
+          <w:rStyle w:val="tag"/>
+          <w:lang w:val="pt-BR"/>
+        </w:rPr>
+        <w:t>&lt;/td&gt;</w:t>
+      </w:r>
+    </w:p>
+    <w:p>
+      <w:pPr>
+        <w:pStyle w:val="HTMLPreformatted"/>
+        <w:rPr>
+          <w:rStyle w:val="pln"/>
+          <w:lang w:val="pt-BR"/>
+        </w:rPr>
+      </w:pPr>
+      <w:r>
+        <w:rPr>
+          <w:rStyle w:val="pln"/>
+          <w:lang w:val="pt-BR"/>
+        </w:rPr>
+        <w:t xml:space="preserve">        </w:t>
+      </w:r>
+      <w:r>
+        <w:rPr>
+          <w:rStyle w:val="tag"/>
+          <w:lang w:val="pt-BR"/>
+        </w:rPr>
+        <w:t>&lt;td&gt;</w:t>
+      </w:r>
+      <w:r>
+        <w:rPr>
+          <w:rStyle w:val="pun"/>
+          <w:lang w:val="pt-BR"/>
+        </w:rPr>
+        <w:t>&lt;%</w:t>
+      </w:r>
+      <w:r>
+        <w:rPr>
+          <w:rStyle w:val="pln"/>
+          <w:lang w:val="pt-BR"/>
+        </w:rPr>
+        <w:t xml:space="preserve"> produto</w:t>
+      </w:r>
+      <w:r>
+        <w:rPr>
+          <w:rStyle w:val="pun"/>
+          <w:lang w:val="pt-BR"/>
+        </w:rPr>
+        <w:t>.</w:t>
+      </w:r>
+      <w:r>
+        <w:rPr>
+          <w:rStyle w:val="pln"/>
+          <w:lang w:val="pt-BR"/>
+        </w:rPr>
+        <w:t>quantidade %&gt;</w:t>
+      </w:r>
+      <w:r>
+        <w:rPr>
+          <w:rStyle w:val="tag"/>
+          <w:lang w:val="pt-BR"/>
+        </w:rPr>
+        <w:t>&lt;/td&gt;</w:t>
+      </w:r>
+    </w:p>
+    <w:p>
+      <w:pPr>
+        <w:pStyle w:val="HTMLPreformatted"/>
+        <w:rPr>
+          <w:rStyle w:val="pln"/>
+          <w:lang w:val="pt-BR"/>
+        </w:rPr>
+      </w:pPr>
+      <w:r>
+        <w:rPr>
+          <w:rStyle w:val="pln"/>
+          <w:lang w:val="pt-BR"/>
+        </w:rPr>
+        <w:t xml:space="preserve">    </w:t>
+      </w:r>
+      <w:r>
+        <w:rPr>
+          <w:rStyle w:val="tag"/>
+          <w:lang w:val="pt-BR"/>
+        </w:rPr>
+        <w:t>&lt;/tr&gt;</w:t>
+      </w:r>
+    </w:p>
+    <w:p>
+      <w:pPr>
+        <w:pStyle w:val="HTMLPreformatted"/>
+        <w:rPr>
+          <w:rStyle w:val="pln"/>
+          <w:lang w:val="pt-BR"/>
+        </w:rPr>
+      </w:pPr>
+      <w:r>
+        <w:rPr>
+          <w:rStyle w:val="pun"/>
+          <w:lang w:val="pt-BR"/>
+        </w:rPr>
+        <w:t>&lt;%</w:t>
+      </w:r>
+      <w:r>
+        <w:rPr>
+          <w:rStyle w:val="pln"/>
+          <w:lang w:val="pt-BR"/>
+        </w:rPr>
+        <w:t xml:space="preserve"> </w:t>
+      </w:r>
+      <w:r>
+        <w:rPr>
+          <w:rStyle w:val="kwd"/>
+          <w:lang w:val="pt-BR"/>
+        </w:rPr>
+        <w:t>end</w:t>
+      </w:r>
+      <w:r>
+        <w:rPr>
+          <w:rStyle w:val="pln"/>
+          <w:lang w:val="pt-BR"/>
+        </w:rPr>
+        <w:t xml:space="preserve"> %&gt;</w:t>
+      </w:r>
+    </w:p>
+    <w:p>
+      <w:pPr>
+        <w:pStyle w:val="HTMLPreformatted"/>
+        <w:rPr>
+          <w:lang w:val="pt-BR"/>
+        </w:rPr>
+      </w:pPr>
+      <w:r>
+        <w:rPr>
+          <w:rStyle w:val="tag"/>
+          <w:lang w:val="pt-BR"/>
+        </w:rPr>
+        <w:t>&lt;/tbody&gt;</w:t>
+      </w:r>
+    </w:p>
+    <w:p>
+      <w:pPr>
+        <w:pStyle w:val="NormalWeb"/>
+        <w:rPr>
+          <w:lang w:val="pt-BR"/>
+        </w:rPr>
+      </w:pPr>
+      <w:r>
+        <w:rPr>
+          <w:lang w:val="pt-BR"/>
+        </w:rPr>
+        <w:t xml:space="preserve">A ideia é que os produtos sejam gerados dinamicamente. Vamos testar as modificações no navegador acessando a URL </w:t>
+      </w:r>
+      <w:r>
+        <w:rPr>
+          <w:rStyle w:val="HTMLCode"/>
+          <w:lang w:val="pt-BR"/>
+        </w:rPr>
+        <w:t>localhost:3030/produtos</w:t>
+      </w:r>
+      <w:r>
+        <w:rPr>
+          <w:lang w:val="pt-BR"/>
+        </w:rPr>
+        <w:t xml:space="preserve">. Obteremos a seguinte mensagem na tela: </w:t>
+      </w:r>
+    </w:p>
+    <w:p>
+      <w:pPr>
+        <w:pStyle w:val="NormalWeb"/>
+        <w:rPr>
+          <w:lang w:val="pt-BR"/>
+        </w:rPr>
+      </w:pPr>
+      <w:r>
+        <w:rPr>
+          <w:lang w:val="pt-BR"/>
+        </w:rPr>
+        <w:t>Nome Descrição Preço Quantidade</w:t>
+      </w:r>
+    </w:p>
+    <w:p>
+      <w:pPr>
+        <w:pStyle w:val="NormalWeb"/>
+        <w:rPr>
+          <w:lang w:val="pt-BR"/>
+        </w:rPr>
+      </w:pPr>
+      <w:r>
+        <w:rPr>
+          <w:lang w:val="pt-BR"/>
+        </w:rPr>
+        <w:t xml:space="preserve">Nenhum produto foi exibido, pelo seguinte motivo: no Rails podemos apenas processar um código, portanto não precisamos processar todos os produtos. Como cada produto está sendo armazenado na variável </w:t>
+      </w:r>
+      <w:r>
+        <w:rPr>
+          <w:rStyle w:val="HTMLCode"/>
+          <w:lang w:val="pt-BR"/>
+        </w:rPr>
+        <w:t>todos</w:t>
+      </w:r>
+      <w:r>
+        <w:rPr>
+          <w:lang w:val="pt-BR"/>
+        </w:rPr>
+        <w:t xml:space="preserve">, o que desejamos exibir é o conteúdo dos campos para o usuário, e para isso usaremos o sinal de </w:t>
+      </w:r>
+      <w:r>
+        <w:rPr>
+          <w:rStyle w:val="HTMLCode"/>
+          <w:lang w:val="pt-BR"/>
+        </w:rPr>
+        <w:t>=</w:t>
+      </w:r>
+      <w:r>
+        <w:rPr>
+          <w:lang w:val="pt-BR"/>
+        </w:rPr>
+        <w:t xml:space="preserve">. Dessa forma essas informações estarão visíveis no navegador: </w:t>
+      </w:r>
+    </w:p>
+    <w:p>
+      <w:pPr>
+        <w:pStyle w:val="HTMLPreformatted"/>
+        <w:rPr>
+          <w:rStyle w:val="pln"/>
+          <w:lang w:val="pt-BR"/>
+        </w:rPr>
+      </w:pPr>
+      <w:r>
+        <w:rPr>
+          <w:rStyle w:val="tag"/>
+          <w:lang w:val="pt-BR"/>
+        </w:rPr>
+        <w:t>&lt;tbody&gt;</w:t>
+      </w:r>
+    </w:p>
+    <w:p>
+      <w:pPr>
+        <w:pStyle w:val="HTMLPreformatted"/>
+        <w:rPr>
+          <w:rStyle w:val="pln"/>
+          <w:lang w:val="pt-BR"/>
+        </w:rPr>
+      </w:pPr>
+      <w:r>
+        <w:rPr>
+          <w:rStyle w:val="pun"/>
+          <w:lang w:val="pt-BR"/>
+        </w:rPr>
+        <w:t>&lt;%</w:t>
+      </w:r>
+      <w:r>
+        <w:rPr>
+          <w:rStyle w:val="pln"/>
+          <w:lang w:val="pt-BR"/>
+        </w:rPr>
+        <w:t xml:space="preserve"> todos </w:t>
+      </w:r>
+      <w:r>
+        <w:rPr>
+          <w:rStyle w:val="pun"/>
+          <w:lang w:val="pt-BR"/>
+        </w:rPr>
+        <w:t>=</w:t>
+      </w:r>
+      <w:r>
+        <w:rPr>
+          <w:rStyle w:val="pln"/>
+          <w:lang w:val="pt-BR"/>
+        </w:rPr>
+        <w:t xml:space="preserve"> </w:t>
+      </w:r>
+      <w:r>
+        <w:rPr>
+          <w:rStyle w:val="typ"/>
+          <w:lang w:val="pt-BR"/>
+        </w:rPr>
+        <w:t>Produto</w:t>
+      </w:r>
+      <w:r>
+        <w:rPr>
+          <w:rStyle w:val="pun"/>
+          <w:lang w:val="pt-BR"/>
+        </w:rPr>
+        <w:t>.</w:t>
+      </w:r>
+      <w:r>
+        <w:rPr>
+          <w:rStyle w:val="pln"/>
+          <w:lang w:val="pt-BR"/>
+        </w:rPr>
+        <w:t>all %&gt;</w:t>
+      </w:r>
+    </w:p>
+    <w:p>
+      <w:pPr>
+        <w:pStyle w:val="HTMLPreformatted"/>
+        <w:rPr>
+          <w:rStyle w:val="pln"/>
+          <w:lang w:val="pt-BR"/>
+        </w:rPr>
+      </w:pPr>
+      <w:r>
+        <w:rPr>
+          <w:rStyle w:val="pun"/>
+          <w:lang w:val="pt-BR"/>
+        </w:rPr>
+        <w:t>&lt;%</w:t>
+      </w:r>
+      <w:r>
+        <w:rPr>
+          <w:rStyle w:val="pln"/>
+          <w:lang w:val="pt-BR"/>
+        </w:rPr>
+        <w:t xml:space="preserve"> todos</w:t>
+      </w:r>
+      <w:r>
+        <w:rPr>
+          <w:rStyle w:val="pun"/>
+          <w:lang w:val="pt-BR"/>
+        </w:rPr>
+        <w:t>.</w:t>
+      </w:r>
+      <w:r>
+        <w:rPr>
+          <w:rStyle w:val="pln"/>
+          <w:lang w:val="pt-BR"/>
+        </w:rPr>
+        <w:t xml:space="preserve">each </w:t>
+      </w:r>
+      <w:r>
+        <w:rPr>
+          <w:rStyle w:val="kwd"/>
+          <w:lang w:val="pt-BR"/>
+        </w:rPr>
+        <w:t>do</w:t>
+      </w:r>
+      <w:r>
+        <w:rPr>
+          <w:rStyle w:val="pln"/>
+          <w:lang w:val="pt-BR"/>
+        </w:rPr>
+        <w:t xml:space="preserve"> </w:t>
+      </w:r>
+      <w:r>
+        <w:rPr>
+          <w:rStyle w:val="pun"/>
+          <w:lang w:val="pt-BR"/>
+        </w:rPr>
+        <w:t>|</w:t>
+      </w:r>
+      <w:r>
+        <w:rPr>
+          <w:rStyle w:val="pln"/>
+          <w:lang w:val="pt-BR"/>
+        </w:rPr>
+        <w:t>produto</w:t>
+      </w:r>
+      <w:r>
+        <w:rPr>
+          <w:rStyle w:val="pun"/>
+          <w:lang w:val="pt-BR"/>
+        </w:rPr>
+        <w:t>|</w:t>
+      </w:r>
+      <w:r>
+        <w:rPr>
+          <w:rStyle w:val="pln"/>
+          <w:lang w:val="pt-BR"/>
+        </w:rPr>
+        <w:t xml:space="preserve"> %&gt;</w:t>
+      </w:r>
+    </w:p>
+    <w:p>
+      <w:pPr>
+        <w:pStyle w:val="HTMLPreformatted"/>
+        <w:rPr>
+          <w:rStyle w:val="pln"/>
+          <w:lang w:val="pt-BR"/>
+        </w:rPr>
+      </w:pPr>
+      <w:r>
+        <w:rPr>
+          <w:rStyle w:val="pln"/>
+          <w:lang w:val="pt-BR"/>
+        </w:rPr>
+        <w:t xml:space="preserve">    </w:t>
+      </w:r>
+      <w:r>
+        <w:rPr>
+          <w:rStyle w:val="tag"/>
+          <w:lang w:val="pt-BR"/>
+        </w:rPr>
+        <w:t>&lt;tr&gt;</w:t>
+      </w:r>
+    </w:p>
+    <w:p>
+      <w:pPr>
+        <w:pStyle w:val="HTMLPreformatted"/>
+        <w:rPr>
+          <w:rStyle w:val="pln"/>
+          <w:lang w:val="pt-BR"/>
+        </w:rPr>
+      </w:pPr>
+      <w:r>
+        <w:rPr>
+          <w:rStyle w:val="pln"/>
+          <w:lang w:val="pt-BR"/>
+        </w:rPr>
+        <w:t xml:space="preserve">        </w:t>
+      </w:r>
+      <w:r>
+        <w:rPr>
+          <w:rStyle w:val="tag"/>
+          <w:lang w:val="pt-BR"/>
+        </w:rPr>
+        <w:t>&lt;td&gt;</w:t>
+      </w:r>
+      <w:r>
+        <w:rPr>
+          <w:rStyle w:val="pun"/>
+          <w:lang w:val="pt-BR"/>
+        </w:rPr>
+        <w:t>&lt;%=</w:t>
+      </w:r>
+      <w:r>
+        <w:rPr>
+          <w:rStyle w:val="pln"/>
+          <w:lang w:val="pt-BR"/>
+        </w:rPr>
+        <w:t xml:space="preserve"> produto</w:t>
+      </w:r>
+      <w:r>
+        <w:rPr>
+          <w:rStyle w:val="pun"/>
+          <w:lang w:val="pt-BR"/>
+        </w:rPr>
+        <w:t>.</w:t>
+      </w:r>
+      <w:r>
+        <w:rPr>
+          <w:rStyle w:val="pln"/>
+          <w:lang w:val="pt-BR"/>
+        </w:rPr>
+        <w:t>nome %&gt;</w:t>
+      </w:r>
+      <w:r>
+        <w:rPr>
+          <w:rStyle w:val="tag"/>
+          <w:lang w:val="pt-BR"/>
+        </w:rPr>
+        <w:t>&lt;/td&gt;</w:t>
+      </w:r>
+    </w:p>
+    <w:p>
+      <w:pPr>
+        <w:pStyle w:val="HTMLPreformatted"/>
+        <w:rPr>
+          <w:rStyle w:val="pln"/>
+          <w:lang w:val="pt-BR"/>
+        </w:rPr>
+      </w:pPr>
+      <w:r>
+        <w:rPr>
+          <w:rStyle w:val="pln"/>
+          <w:lang w:val="pt-BR"/>
+        </w:rPr>
+        <w:t xml:space="preserve">        </w:t>
+      </w:r>
+      <w:r>
+        <w:rPr>
+          <w:rStyle w:val="tag"/>
+          <w:lang w:val="pt-BR"/>
+        </w:rPr>
+        <w:t>&lt;td&gt;</w:t>
+      </w:r>
+      <w:r>
+        <w:rPr>
+          <w:rStyle w:val="pun"/>
+          <w:lang w:val="pt-BR"/>
+        </w:rPr>
+        <w:t>&lt;%=</w:t>
+      </w:r>
+      <w:r>
+        <w:rPr>
+          <w:rStyle w:val="pln"/>
+          <w:lang w:val="pt-BR"/>
+        </w:rPr>
+        <w:t xml:space="preserve"> produto</w:t>
+      </w:r>
+      <w:r>
+        <w:rPr>
+          <w:rStyle w:val="pun"/>
+          <w:lang w:val="pt-BR"/>
+        </w:rPr>
+        <w:t>.</w:t>
+      </w:r>
+      <w:r>
+        <w:rPr>
+          <w:rStyle w:val="pln"/>
+          <w:lang w:val="pt-BR"/>
+        </w:rPr>
+        <w:t>descricao %&gt;</w:t>
+      </w:r>
+      <w:r>
+        <w:rPr>
+          <w:rStyle w:val="tag"/>
+          <w:lang w:val="pt-BR"/>
+        </w:rPr>
+        <w:t>&lt;/td&gt;</w:t>
+      </w:r>
+    </w:p>
+    <w:p>
+      <w:pPr>
+        <w:pStyle w:val="HTMLPreformatted"/>
+        <w:rPr>
+          <w:rStyle w:val="pln"/>
+          <w:lang w:val="pt-BR"/>
+        </w:rPr>
+      </w:pPr>
+      <w:r>
+        <w:rPr>
+          <w:rStyle w:val="pln"/>
+          <w:lang w:val="pt-BR"/>
+        </w:rPr>
+        <w:t xml:space="preserve">        </w:t>
+      </w:r>
+      <w:r>
+        <w:rPr>
+          <w:rStyle w:val="tag"/>
+          <w:lang w:val="pt-BR"/>
+        </w:rPr>
+        <w:t>&lt;td&gt;</w:t>
+      </w:r>
+      <w:r>
+        <w:rPr>
+          <w:rStyle w:val="pun"/>
+          <w:lang w:val="pt-BR"/>
+        </w:rPr>
+        <w:t>&lt;%=</w:t>
+      </w:r>
+      <w:r>
+        <w:rPr>
+          <w:rStyle w:val="pln"/>
+          <w:lang w:val="pt-BR"/>
+        </w:rPr>
+        <w:t xml:space="preserve"> produto</w:t>
+      </w:r>
+      <w:r>
+        <w:rPr>
+          <w:rStyle w:val="pun"/>
+          <w:lang w:val="pt-BR"/>
+        </w:rPr>
+        <w:t>.</w:t>
+      </w:r>
+      <w:r>
+        <w:rPr>
+          <w:rStyle w:val="pln"/>
+          <w:lang w:val="pt-BR"/>
+        </w:rPr>
+        <w:t>preco %&gt;</w:t>
+      </w:r>
+      <w:r>
+        <w:rPr>
+          <w:rStyle w:val="tag"/>
+          <w:lang w:val="pt-BR"/>
+        </w:rPr>
+        <w:t>&lt;/td&gt;</w:t>
+      </w:r>
+    </w:p>
+    <w:p>
+      <w:pPr>
+        <w:pStyle w:val="HTMLPreformatted"/>
+        <w:rPr>
+          <w:rStyle w:val="pln"/>
+          <w:lang w:val="pt-BR"/>
+        </w:rPr>
+      </w:pPr>
+      <w:r>
+        <w:rPr>
+          <w:rStyle w:val="pln"/>
+          <w:lang w:val="pt-BR"/>
+        </w:rPr>
+        <w:t xml:space="preserve">        </w:t>
+      </w:r>
+      <w:r>
+        <w:rPr>
+          <w:rStyle w:val="tag"/>
+          <w:lang w:val="pt-BR"/>
+        </w:rPr>
+        <w:t>&lt;td&gt;</w:t>
+      </w:r>
+      <w:r>
+        <w:rPr>
+          <w:rStyle w:val="pun"/>
+          <w:lang w:val="pt-BR"/>
+        </w:rPr>
+        <w:t>&lt;%=</w:t>
+      </w:r>
+      <w:r>
+        <w:rPr>
+          <w:rStyle w:val="pln"/>
+          <w:lang w:val="pt-BR"/>
+        </w:rPr>
+        <w:t xml:space="preserve"> produto</w:t>
+      </w:r>
+      <w:r>
+        <w:rPr>
+          <w:rStyle w:val="pun"/>
+          <w:lang w:val="pt-BR"/>
+        </w:rPr>
+        <w:t>.</w:t>
+      </w:r>
+      <w:r>
+        <w:rPr>
+          <w:rStyle w:val="pln"/>
+          <w:lang w:val="pt-BR"/>
+        </w:rPr>
+        <w:t>quantidade %&gt;</w:t>
+      </w:r>
+      <w:r>
+        <w:rPr>
+          <w:rStyle w:val="tag"/>
+          <w:lang w:val="pt-BR"/>
+        </w:rPr>
+        <w:t>&lt;/td&gt;</w:t>
+      </w:r>
+    </w:p>
+    <w:p>
+      <w:pPr>
+        <w:pStyle w:val="HTMLPreformatted"/>
+        <w:rPr>
+          <w:rStyle w:val="pln"/>
+          <w:lang w:val="pt-BR"/>
+        </w:rPr>
+      </w:pPr>
+      <w:r>
+        <w:rPr>
+          <w:rStyle w:val="pln"/>
+          <w:lang w:val="pt-BR"/>
+        </w:rPr>
+        <w:t xml:space="preserve">    </w:t>
+      </w:r>
+      <w:r>
+        <w:rPr>
+          <w:rStyle w:val="tag"/>
+          <w:lang w:val="pt-BR"/>
+        </w:rPr>
+        <w:t>&lt;/tr&gt;</w:t>
+      </w:r>
+    </w:p>
+    <w:p>
+      <w:pPr>
+        <w:pStyle w:val="HTMLPreformatted"/>
+        <w:rPr>
+          <w:rStyle w:val="pln"/>
+          <w:lang w:val="pt-BR"/>
+        </w:rPr>
+      </w:pPr>
+      <w:r>
+        <w:rPr>
+          <w:rStyle w:val="pun"/>
+          <w:lang w:val="pt-BR"/>
+        </w:rPr>
+        <w:t>&lt;%</w:t>
+      </w:r>
+      <w:r>
+        <w:rPr>
+          <w:rStyle w:val="pln"/>
+          <w:lang w:val="pt-BR"/>
+        </w:rPr>
+        <w:t xml:space="preserve"> </w:t>
+      </w:r>
+      <w:r>
+        <w:rPr>
+          <w:rStyle w:val="kwd"/>
+          <w:lang w:val="pt-BR"/>
+        </w:rPr>
+        <w:t>end</w:t>
+      </w:r>
+      <w:r>
+        <w:rPr>
+          <w:rStyle w:val="pln"/>
+          <w:lang w:val="pt-BR"/>
+        </w:rPr>
+        <w:t xml:space="preserve"> %&gt;</w:t>
+      </w:r>
+    </w:p>
+    <w:p>
+      <w:pPr>
+        <w:pStyle w:val="HTMLPreformatted"/>
+        <w:rPr>
+          <w:lang w:val="pt-BR"/>
+        </w:rPr>
+      </w:pPr>
+      <w:r>
+        <w:rPr>
+          <w:rStyle w:val="tag"/>
+          <w:lang w:val="pt-BR"/>
+        </w:rPr>
+        <w:t>&lt;/tbody&gt;</w:t>
+      </w:r>
+    </w:p>
+    <w:p>
+      <w:pPr>
+        <w:pStyle w:val="NormalWeb"/>
+        <w:rPr>
+          <w:lang w:val="pt-BR"/>
+        </w:rPr>
+      </w:pPr>
+      <w:r>
+        <w:rPr>
+          <w:lang w:val="pt-BR"/>
+        </w:rPr>
+        <w:t xml:space="preserve">Ao atualizarmos a página no navegador, teremos os produtos e suas características impressas na tela. </w:t>
+      </w:r>
+    </w:p>
+    <w:tbl>
+      <w:tblPr>
+        <w:tblW w:w="0" w:type="auto"/>
+        <w:tblCellSpacing w:w="15" w:type="dxa"/>
+        <w:tblCellMar>
+          <w:top w:w="15" w:type="dxa"/>
+          <w:left w:w="15" w:type="dxa"/>
+          <w:bottom w:w="15" w:type="dxa"/>
+          <w:right w:w="15" w:type="dxa"/>
+        </w:tblCellMar>
+        <w:tblLook w:val="04A0" w:firstRow="1" w:lastRow="0" w:firstColumn="1" w:lastColumn="0" w:noHBand="0" w:noVBand="1"/>
+      </w:tblPr>
+      <w:tblGrid>
+        <w:gridCol w:w="1307"/>
+        <w:gridCol w:w="1608"/>
+        <w:gridCol w:w="577"/>
+        <w:gridCol w:w="1157"/>
+      </w:tblGrid>
+      <w:tr>
+        <w:trPr>
+          <w:tblHeader/>
+          <w:tblCellSpacing w:w="15" w:type="dxa"/>
+        </w:trPr>
+        <w:tc>
+          <w:tcPr>
+            <w:tcW w:w="0" w:type="auto"/>
+            <w:vAlign w:val="center"/>
+            <w:hideMark/>
+          </w:tcPr>
+          <w:p>
+            <w:pPr>
+              <w:jc w:val="center"/>
+              <w:rPr>
+                <w:b/>
+                <w:bCs/>
+              </w:rPr>
+            </w:pPr>
+            <w:r>
+              <w:rPr>
+                <w:b/>
+                <w:bCs/>
+              </w:rPr>
+              <w:t>Nome</w:t>
+            </w:r>
+          </w:p>
+        </w:tc>
+        <w:tc>
+          <w:tcPr>
+            <w:tcW w:w="0" w:type="auto"/>
+            <w:vAlign w:val="center"/>
+            <w:hideMark/>
+          </w:tcPr>
+          <w:p>
+            <w:pPr>
+              <w:jc w:val="center"/>
+              <w:rPr>
+                <w:b/>
+                <w:bCs/>
+              </w:rPr>
+            </w:pPr>
+            <w:proofErr w:type="spellStart"/>
+            <w:r>
+              <w:rPr>
+                <w:b/>
+                <w:bCs/>
+              </w:rPr>
+              <w:t>Descrição</w:t>
+            </w:r>
+            <w:proofErr w:type="spellEnd"/>
+          </w:p>
+        </w:tc>
+        <w:tc>
+          <w:tcPr>
+            <w:tcW w:w="0" w:type="auto"/>
+            <w:vAlign w:val="center"/>
+            <w:hideMark/>
+          </w:tcPr>
+          <w:p>
+            <w:pPr>
+              <w:jc w:val="center"/>
+              <w:rPr>
+                <w:b/>
+                <w:bCs/>
+              </w:rPr>
+            </w:pPr>
+            <w:proofErr w:type="spellStart"/>
+            <w:r>
+              <w:rPr>
+                <w:b/>
+                <w:bCs/>
+              </w:rPr>
+              <w:t>Preço</w:t>
+            </w:r>
+            <w:proofErr w:type="spellEnd"/>
+          </w:p>
+        </w:tc>
+        <w:tc>
+          <w:tcPr>
+            <w:tcW w:w="0" w:type="auto"/>
+            <w:vAlign w:val="center"/>
+            <w:hideMark/>
+          </w:tcPr>
+          <w:p>
+            <w:pPr>
+              <w:jc w:val="center"/>
+              <w:rPr>
+                <w:b/>
+                <w:bCs/>
+              </w:rPr>
+            </w:pPr>
+            <w:proofErr w:type="spellStart"/>
+            <w:r>
+              <w:rPr>
+                <w:b/>
+                <w:bCs/>
+              </w:rPr>
+              <w:t>Quantidade</w:t>
+            </w:r>
+            <w:proofErr w:type="spellEnd"/>
+          </w:p>
+        </w:tc>
+      </w:tr>
+      <w:tr>
+        <w:trPr>
+          <w:tblCellSpacing w:w="15" w:type="dxa"/>
+        </w:trPr>
+        <w:tc>
+          <w:tcPr>
+            <w:tcW w:w="0" w:type="auto"/>
+            <w:vAlign w:val="center"/>
+            <w:hideMark/>
+          </w:tcPr>
+          <w:p>
+            <w:proofErr w:type="spellStart"/>
+            <w:r>
+              <w:t>Camiseta</w:t>
+            </w:r>
+            <w:proofErr w:type="spellEnd"/>
+            <w:r>
+              <w:t xml:space="preserve"> </w:t>
+            </w:r>
+            <w:proofErr w:type="spellStart"/>
+            <w:r>
+              <w:t>azul</w:t>
+            </w:r>
+            <w:proofErr w:type="spellEnd"/>
+          </w:p>
+        </w:tc>
+        <w:tc>
+          <w:tcPr>
+            <w:tcW w:w="0" w:type="auto"/>
+            <w:vAlign w:val="center"/>
+            <w:hideMark/>
+          </w:tcPr>
+          <w:p>
+            <w:proofErr w:type="spellStart"/>
+            <w:r>
+              <w:t>Bem</w:t>
+            </w:r>
+            <w:proofErr w:type="spellEnd"/>
+            <w:r>
+              <w:t xml:space="preserve"> </w:t>
+            </w:r>
+            <w:proofErr w:type="spellStart"/>
+            <w:r>
+              <w:t>bonita</w:t>
+            </w:r>
+            <w:proofErr w:type="spellEnd"/>
+          </w:p>
+        </w:tc>
+        <w:tc>
+          <w:tcPr>
+            <w:tcW w:w="0" w:type="auto"/>
+            <w:vAlign w:val="center"/>
+            <w:hideMark/>
+          </w:tcPr>
+          <w:p>
+            <w:r>
+              <w:t>19,99</w:t>
+            </w:r>
+          </w:p>
+        </w:tc>
+        <w:tc>
+          <w:tcPr>
+            <w:tcW w:w="0" w:type="auto"/>
+            <w:vAlign w:val="center"/>
+            <w:hideMark/>
+          </w:tcPr>
+          <w:p>
+            <w:r>
+              <w:t>10</w:t>
+            </w:r>
+          </w:p>
+        </w:tc>
+      </w:tr>
+      <w:tr>
+        <w:trPr>
+          <w:tblCellSpacing w:w="15" w:type="dxa"/>
+        </w:trPr>
+        <w:tc>
+          <w:tcPr>
+            <w:tcW w:w="0" w:type="auto"/>
+            <w:vAlign w:val="center"/>
+            <w:hideMark/>
+          </w:tcPr>
+          <w:p>
+            <w:proofErr w:type="spellStart"/>
+            <w:r>
+              <w:t>Tenis</w:t>
+            </w:r>
+            <w:proofErr w:type="spellEnd"/>
+          </w:p>
+        </w:tc>
+        <w:tc>
+          <w:tcPr>
+            <w:tcW w:w="0" w:type="auto"/>
+            <w:vAlign w:val="center"/>
+            <w:hideMark/>
+          </w:tcPr>
+          <w:p>
+            <w:r>
+              <w:t>Bom para corrida</w:t>
+            </w:r>
+          </w:p>
+        </w:tc>
+        <w:tc>
+          <w:tcPr>
+            <w:tcW w:w="0" w:type="auto"/>
+            <w:vAlign w:val="center"/>
+            <w:hideMark/>
+          </w:tcPr>
+          <w:p>
+            <w:r>
+              <w:t>199</w:t>
+            </w:r>
+          </w:p>
+        </w:tc>
+        <w:tc>
+          <w:tcPr>
+            <w:tcW w:w="0" w:type="auto"/>
+            <w:vAlign w:val="center"/>
+            <w:hideMark/>
+          </w:tcPr>
+          <w:p>
+            <w:r>
+              <w:t>3</w:t>
+            </w:r>
+          </w:p>
+        </w:tc>
+      </w:tr>
+    </w:tbl>
+    <w:p>
+      <w:pPr>
+        <w:pStyle w:val="NormalWeb"/>
+        <w:rPr>
+          <w:lang w:val="pt-BR"/>
+        </w:rPr>
+      </w:pPr>
+      <w:r>
+        <w:rPr>
+          <w:lang w:val="pt-BR"/>
+        </w:rPr>
+        <w:lastRenderedPageBreak/>
+        <w:t xml:space="preserve">Para garantir que esses são de fato os produtos cadastrados no banco de dados, abriremos o terminal e inseriremos mais um produto no </w:t>
+      </w:r>
+      <w:r>
+        <w:rPr>
+          <w:rStyle w:val="HTMLCode"/>
+          <w:lang w:val="pt-BR"/>
+        </w:rPr>
+        <w:t>rails console</w:t>
+      </w:r>
+      <w:r>
+        <w:rPr>
+          <w:lang w:val="pt-BR"/>
+        </w:rPr>
+        <w:t xml:space="preserve"> ou simplesmente </w:t>
+      </w:r>
+      <w:r>
+        <w:rPr>
+          <w:rStyle w:val="HTMLCode"/>
+          <w:lang w:val="pt-BR"/>
+        </w:rPr>
+        <w:t>rails c</w:t>
+      </w:r>
+      <w:r>
+        <w:rPr>
+          <w:lang w:val="pt-BR"/>
+        </w:rPr>
+        <w:t xml:space="preserve">. Esse produto será um </w:t>
+      </w:r>
+      <w:r>
+        <w:rPr>
+          <w:rStyle w:val="HTMLCode"/>
+          <w:lang w:val="pt-BR"/>
+        </w:rPr>
+        <w:t>Celular</w:t>
+      </w:r>
+      <w:r>
+        <w:rPr>
+          <w:lang w:val="pt-BR"/>
+        </w:rPr>
+        <w:t xml:space="preserve">, e terá todas as características de cadastro: descrição, preço e quantidade. </w:t>
+      </w:r>
+    </w:p>
+    <w:p>
+      <w:pPr>
+        <w:pStyle w:val="HTMLPreformatted"/>
+        <w:rPr>
+          <w:rStyle w:val="pln"/>
+          <w:lang w:val="pt-BR"/>
+        </w:rPr>
+      </w:pPr>
+      <w:r>
+        <w:rPr>
+          <w:rStyle w:val="typ"/>
+          <w:lang w:val="pt-BR"/>
+        </w:rPr>
+        <w:t>Alura</w:t>
+      </w:r>
+      <w:r>
+        <w:rPr>
+          <w:rStyle w:val="pun"/>
+          <w:lang w:val="pt-BR"/>
+        </w:rPr>
+        <w:t>-</w:t>
+      </w:r>
+      <w:r>
+        <w:rPr>
+          <w:rStyle w:val="typ"/>
+          <w:lang w:val="pt-BR"/>
+        </w:rPr>
+        <w:t>Verde</w:t>
+      </w:r>
+      <w:r>
+        <w:rPr>
+          <w:rStyle w:val="pun"/>
+          <w:lang w:val="pt-BR"/>
+        </w:rPr>
+        <w:t>:</w:t>
+      </w:r>
+      <w:r>
+        <w:rPr>
+          <w:rStyle w:val="pln"/>
+          <w:lang w:val="pt-BR"/>
+        </w:rPr>
+        <w:t>loja aluraverde$ rails c</w:t>
+      </w:r>
+    </w:p>
+    <w:p>
+      <w:pPr>
+        <w:pStyle w:val="HTMLPreformatted"/>
+        <w:rPr>
+          <w:rStyle w:val="pln"/>
+        </w:rPr>
+      </w:pPr>
+      <w:r>
+        <w:rPr>
+          <w:rStyle w:val="typ"/>
+        </w:rPr>
+        <w:t>Running</w:t>
+      </w:r>
+      <w:r>
+        <w:rPr>
+          <w:rStyle w:val="pln"/>
+        </w:rPr>
+        <w:t xml:space="preserve"> via </w:t>
+      </w:r>
+      <w:r>
+        <w:rPr>
+          <w:rStyle w:val="typ"/>
+        </w:rPr>
+        <w:t>Spring</w:t>
+      </w:r>
+      <w:r>
+        <w:rPr>
+          <w:rStyle w:val="pln"/>
+        </w:rPr>
+        <w:t xml:space="preserve"> </w:t>
+      </w:r>
+      <w:proofErr w:type="spellStart"/>
+      <w:r>
+        <w:rPr>
+          <w:rStyle w:val="pln"/>
+        </w:rPr>
+        <w:t>preloader</w:t>
+      </w:r>
+      <w:proofErr w:type="spellEnd"/>
+      <w:r>
+        <w:rPr>
+          <w:rStyle w:val="pln"/>
+        </w:rPr>
+        <w:t xml:space="preserve"> </w:t>
+      </w:r>
+      <w:r>
+        <w:rPr>
+          <w:rStyle w:val="kwd"/>
+        </w:rPr>
+        <w:t>in</w:t>
+      </w:r>
+      <w:r>
+        <w:rPr>
+          <w:rStyle w:val="pln"/>
+        </w:rPr>
+        <w:t xml:space="preserve"> process </w:t>
+      </w:r>
+      <w:r>
+        <w:rPr>
+          <w:rStyle w:val="lit"/>
+        </w:rPr>
+        <w:t>13576</w:t>
+      </w:r>
+    </w:p>
+    <w:p>
+      <w:pPr>
+        <w:pStyle w:val="HTMLPreformatted"/>
+        <w:rPr>
+          <w:rStyle w:val="pln"/>
+          <w:lang w:val="pt-BR"/>
+        </w:rPr>
+      </w:pPr>
+      <w:r>
+        <w:rPr>
+          <w:rStyle w:val="typ"/>
+          <w:lang w:val="pt-BR"/>
+        </w:rPr>
+        <w:t>Loading</w:t>
+      </w:r>
+      <w:r>
+        <w:rPr>
+          <w:rStyle w:val="pln"/>
+          <w:lang w:val="pt-BR"/>
+        </w:rPr>
+        <w:t xml:space="preserve"> development enviroment </w:t>
+      </w:r>
+      <w:r>
+        <w:rPr>
+          <w:rStyle w:val="pun"/>
+          <w:lang w:val="pt-BR"/>
+        </w:rPr>
+        <w:t>(</w:t>
+      </w:r>
+      <w:r>
+        <w:rPr>
+          <w:rStyle w:val="typ"/>
+          <w:lang w:val="pt-BR"/>
+        </w:rPr>
+        <w:t>Rails</w:t>
+      </w:r>
+      <w:r>
+        <w:rPr>
+          <w:rStyle w:val="pln"/>
+          <w:lang w:val="pt-BR"/>
+        </w:rPr>
+        <w:t xml:space="preserve"> </w:t>
+      </w:r>
+      <w:r>
+        <w:rPr>
+          <w:rStyle w:val="lit"/>
+          <w:lang w:val="pt-BR"/>
+        </w:rPr>
+        <w:t>5.2</w:t>
+      </w:r>
+      <w:r>
+        <w:rPr>
+          <w:rStyle w:val="pun"/>
+          <w:lang w:val="pt-BR"/>
+        </w:rPr>
+        <w:t>.</w:t>
+      </w:r>
+      <w:r>
+        <w:rPr>
+          <w:rStyle w:val="lit"/>
+          <w:lang w:val="pt-BR"/>
+        </w:rPr>
+        <w:t>1</w:t>
+      </w:r>
+      <w:r>
+        <w:rPr>
+          <w:rStyle w:val="pun"/>
+          <w:lang w:val="pt-BR"/>
+        </w:rPr>
+        <w:t>)</w:t>
+      </w:r>
+    </w:p>
+    <w:p>
+      <w:pPr>
+        <w:pStyle w:val="HTMLPreformatted"/>
+        <w:rPr>
+          <w:lang w:val="pt-BR"/>
+        </w:rPr>
+      </w:pPr>
+      <w:r>
+        <w:rPr>
+          <w:rStyle w:val="lit"/>
+          <w:lang w:val="pt-BR"/>
+        </w:rPr>
+        <w:t>2.5</w:t>
+      </w:r>
+      <w:r>
+        <w:rPr>
+          <w:rStyle w:val="pun"/>
+          <w:lang w:val="pt-BR"/>
+        </w:rPr>
+        <w:t>.</w:t>
+      </w:r>
+      <w:r>
+        <w:rPr>
+          <w:rStyle w:val="lit"/>
+          <w:lang w:val="pt-BR"/>
+        </w:rPr>
+        <w:t>1</w:t>
+      </w:r>
+      <w:r>
+        <w:rPr>
+          <w:rStyle w:val="pln"/>
+          <w:lang w:val="pt-BR"/>
+        </w:rPr>
+        <w:t xml:space="preserve"> </w:t>
+      </w:r>
+      <w:r>
+        <w:rPr>
+          <w:rStyle w:val="pun"/>
+          <w:lang w:val="pt-BR"/>
+        </w:rPr>
+        <w:t>:</w:t>
+      </w:r>
+      <w:r>
+        <w:rPr>
+          <w:rStyle w:val="lit"/>
+          <w:lang w:val="pt-BR"/>
+        </w:rPr>
+        <w:t>001</w:t>
+      </w:r>
+      <w:r>
+        <w:rPr>
+          <w:rStyle w:val="pln"/>
+          <w:lang w:val="pt-BR"/>
+        </w:rPr>
+        <w:t xml:space="preserve"> </w:t>
+      </w:r>
+      <w:r>
+        <w:rPr>
+          <w:rStyle w:val="pun"/>
+          <w:lang w:val="pt-BR"/>
+        </w:rPr>
+        <w:t>&gt;</w:t>
+      </w:r>
+      <w:r>
+        <w:rPr>
+          <w:rStyle w:val="pln"/>
+          <w:lang w:val="pt-BR"/>
+        </w:rPr>
+        <w:t xml:space="preserve"> celular </w:t>
+      </w:r>
+      <w:r>
+        <w:rPr>
+          <w:rStyle w:val="pun"/>
+          <w:lang w:val="pt-BR"/>
+        </w:rPr>
+        <w:t>=</w:t>
+      </w:r>
+      <w:r>
+        <w:rPr>
+          <w:rStyle w:val="pln"/>
+          <w:lang w:val="pt-BR"/>
+        </w:rPr>
+        <w:t xml:space="preserve"> </w:t>
+      </w:r>
+      <w:r>
+        <w:rPr>
+          <w:rStyle w:val="typ"/>
+          <w:lang w:val="pt-BR"/>
+        </w:rPr>
+        <w:t>Produto</w:t>
+      </w:r>
+      <w:r>
+        <w:rPr>
+          <w:rStyle w:val="pun"/>
+          <w:lang w:val="pt-BR"/>
+        </w:rPr>
+        <w:t>.</w:t>
+      </w:r>
+      <w:r>
+        <w:rPr>
+          <w:rStyle w:val="pln"/>
+          <w:lang w:val="pt-BR"/>
+        </w:rPr>
+        <w:t>create nome</w:t>
+      </w:r>
+      <w:r>
+        <w:rPr>
+          <w:rStyle w:val="pun"/>
+          <w:lang w:val="pt-BR"/>
+        </w:rPr>
+        <w:t>:</w:t>
+      </w:r>
+      <w:r>
+        <w:rPr>
+          <w:rStyle w:val="pln"/>
+          <w:lang w:val="pt-BR"/>
+        </w:rPr>
+        <w:t xml:space="preserve"> </w:t>
+      </w:r>
+      <w:r>
+        <w:rPr>
+          <w:rStyle w:val="str"/>
+          <w:lang w:val="pt-BR"/>
+        </w:rPr>
+        <w:t>"Celular"</w:t>
+      </w:r>
+      <w:r>
+        <w:rPr>
+          <w:rStyle w:val="pun"/>
+          <w:lang w:val="pt-BR"/>
+        </w:rPr>
+        <w:t>,</w:t>
+      </w:r>
+      <w:r>
+        <w:rPr>
+          <w:rStyle w:val="pln"/>
+          <w:lang w:val="pt-BR"/>
+        </w:rPr>
+        <w:t xml:space="preserve"> descricao</w:t>
+      </w:r>
+      <w:r>
+        <w:rPr>
+          <w:rStyle w:val="pun"/>
+          <w:lang w:val="pt-BR"/>
+        </w:rPr>
+        <w:t>:</w:t>
+      </w:r>
+      <w:r>
+        <w:rPr>
+          <w:rStyle w:val="str"/>
+          <w:lang w:val="pt-BR"/>
+        </w:rPr>
+        <w:t>"Muito bom"</w:t>
+      </w:r>
+      <w:r>
+        <w:rPr>
+          <w:rStyle w:val="pun"/>
+          <w:lang w:val="pt-BR"/>
+        </w:rPr>
+        <w:t>,</w:t>
+      </w:r>
+      <w:r>
+        <w:rPr>
+          <w:rStyle w:val="pln"/>
+          <w:lang w:val="pt-BR"/>
+        </w:rPr>
+        <w:t xml:space="preserve"> preco</w:t>
+      </w:r>
+      <w:r>
+        <w:rPr>
+          <w:rStyle w:val="pun"/>
+          <w:lang w:val="pt-BR"/>
+        </w:rPr>
+        <w:t>:</w:t>
+      </w:r>
+      <w:r>
+        <w:rPr>
+          <w:rStyle w:val="str"/>
+          <w:lang w:val="pt-BR"/>
+        </w:rPr>
+        <w:t>"600"</w:t>
+      </w:r>
+      <w:r>
+        <w:rPr>
+          <w:rStyle w:val="pun"/>
+          <w:lang w:val="pt-BR"/>
+        </w:rPr>
+        <w:t>,</w:t>
+      </w:r>
+      <w:r>
+        <w:rPr>
+          <w:rStyle w:val="pln"/>
+          <w:lang w:val="pt-BR"/>
+        </w:rPr>
+        <w:t xml:space="preserve"> quantidade</w:t>
+      </w:r>
+      <w:r>
+        <w:rPr>
+          <w:rStyle w:val="pun"/>
+          <w:lang w:val="pt-BR"/>
+        </w:rPr>
+        <w:t>:</w:t>
+      </w:r>
+      <w:r>
+        <w:rPr>
+          <w:rStyle w:val="str"/>
+          <w:lang w:val="pt-BR"/>
+        </w:rPr>
+        <w:t>"2"</w:t>
+      </w:r>
+    </w:p>
+    <w:p>
+      <w:pPr>
+        <w:pStyle w:val="NormalWeb"/>
+        <w:rPr>
+          <w:lang w:val="pt-BR"/>
+        </w:rPr>
+      </w:pPr>
+      <w:r>
+        <w:rPr>
+          <w:lang w:val="pt-BR"/>
+        </w:rPr>
+        <w:t>Para verificarmos se de fato o produto foi inserido, recarregaremos a página no navegador. Em seguida veremos que de fato o celular consta na tabela.</w:t>
+      </w:r>
+    </w:p>
+    <w:tbl>
+      <w:tblPr>
+        <w:tblW w:w="0" w:type="auto"/>
+        <w:tblCellSpacing w:w="15" w:type="dxa"/>
+        <w:tblCellMar>
+          <w:top w:w="15" w:type="dxa"/>
+          <w:left w:w="15" w:type="dxa"/>
+          <w:bottom w:w="15" w:type="dxa"/>
+          <w:right w:w="15" w:type="dxa"/>
+        </w:tblCellMar>
+        <w:tblLook w:val="04A0" w:firstRow="1" w:lastRow="0" w:firstColumn="1" w:lastColumn="0" w:noHBand="0" w:noVBand="1"/>
+      </w:tblPr>
+      <w:tblGrid>
+        <w:gridCol w:w="1307"/>
+        <w:gridCol w:w="1608"/>
+        <w:gridCol w:w="577"/>
+        <w:gridCol w:w="1157"/>
+      </w:tblGrid>
+      <w:tr>
+        <w:trPr>
+          <w:tblHeader/>
+          <w:tblCellSpacing w:w="15" w:type="dxa"/>
+        </w:trPr>
+        <w:tc>
+          <w:tcPr>
+            <w:tcW w:w="0" w:type="auto"/>
+            <w:vAlign w:val="center"/>
+            <w:hideMark/>
+          </w:tcPr>
+          <w:p>
+            <w:pPr>
+              <w:jc w:val="center"/>
+              <w:rPr>
+                <w:b/>
+                <w:bCs/>
+              </w:rPr>
+            </w:pPr>
+            <w:r>
+              <w:rPr>
+                <w:b/>
+                <w:bCs/>
+              </w:rPr>
+              <w:t>Nome</w:t>
+            </w:r>
+          </w:p>
+        </w:tc>
+        <w:tc>
+          <w:tcPr>
+            <w:tcW w:w="0" w:type="auto"/>
+            <w:vAlign w:val="center"/>
+            <w:hideMark/>
+          </w:tcPr>
+          <w:p>
+            <w:pPr>
+              <w:jc w:val="center"/>
+              <w:rPr>
+                <w:b/>
+                <w:bCs/>
+              </w:rPr>
+            </w:pPr>
+            <w:proofErr w:type="spellStart"/>
+            <w:r>
+              <w:rPr>
+                <w:b/>
+                <w:bCs/>
+              </w:rPr>
+              <w:t>Descrição</w:t>
+            </w:r>
+            <w:proofErr w:type="spellEnd"/>
+          </w:p>
+        </w:tc>
+        <w:tc>
+          <w:tcPr>
+            <w:tcW w:w="0" w:type="auto"/>
+            <w:vAlign w:val="center"/>
+            <w:hideMark/>
+          </w:tcPr>
+          <w:p>
+            <w:pPr>
+              <w:jc w:val="center"/>
+              <w:rPr>
+                <w:b/>
+                <w:bCs/>
+              </w:rPr>
+            </w:pPr>
+            <w:proofErr w:type="spellStart"/>
+            <w:r>
+              <w:rPr>
+                <w:b/>
+                <w:bCs/>
+              </w:rPr>
+              <w:t>Preço</w:t>
+            </w:r>
+            <w:proofErr w:type="spellEnd"/>
+          </w:p>
+        </w:tc>
+        <w:tc>
+          <w:tcPr>
+            <w:tcW w:w="0" w:type="auto"/>
+            <w:vAlign w:val="center"/>
+            <w:hideMark/>
+          </w:tcPr>
+          <w:p>
+            <w:pPr>
+              <w:jc w:val="center"/>
+              <w:rPr>
+                <w:b/>
+                <w:bCs/>
+              </w:rPr>
+            </w:pPr>
+            <w:proofErr w:type="spellStart"/>
+            <w:r>
+              <w:rPr>
+                <w:b/>
+                <w:bCs/>
+              </w:rPr>
+              <w:t>Quantidade</w:t>
+            </w:r>
+            <w:proofErr w:type="spellEnd"/>
+          </w:p>
+        </w:tc>
+      </w:tr>
+      <w:tr>
+        <w:trPr>
+          <w:tblCellSpacing w:w="15" w:type="dxa"/>
+        </w:trPr>
+        <w:tc>
+          <w:tcPr>
+            <w:tcW w:w="0" w:type="auto"/>
+            <w:vAlign w:val="center"/>
+            <w:hideMark/>
+          </w:tcPr>
+          <w:p>
+            <w:proofErr w:type="spellStart"/>
+            <w:r>
+              <w:t>Camiseta</w:t>
+            </w:r>
+            <w:proofErr w:type="spellEnd"/>
+            <w:r>
+              <w:t xml:space="preserve"> </w:t>
+            </w:r>
+            <w:proofErr w:type="spellStart"/>
+            <w:r>
+              <w:t>azul</w:t>
+            </w:r>
+            <w:proofErr w:type="spellEnd"/>
+          </w:p>
+        </w:tc>
+        <w:tc>
+          <w:tcPr>
+            <w:tcW w:w="0" w:type="auto"/>
+            <w:vAlign w:val="center"/>
+            <w:hideMark/>
+          </w:tcPr>
+          <w:p>
+            <w:proofErr w:type="spellStart"/>
+            <w:r>
+              <w:t>Bem</w:t>
+            </w:r>
+            <w:proofErr w:type="spellEnd"/>
+            <w:r>
+              <w:t xml:space="preserve"> </w:t>
+            </w:r>
+            <w:proofErr w:type="spellStart"/>
+            <w:r>
+              <w:t>bonita</w:t>
+            </w:r>
+            <w:proofErr w:type="spellEnd"/>
+          </w:p>
+        </w:tc>
+        <w:tc>
+          <w:tcPr>
+            <w:tcW w:w="0" w:type="auto"/>
+            <w:vAlign w:val="center"/>
+            <w:hideMark/>
+          </w:tcPr>
+          <w:p>
+            <w:r>
+              <w:t>19,99</w:t>
+            </w:r>
+          </w:p>
+        </w:tc>
+        <w:tc>
+          <w:tcPr>
+            <w:tcW w:w="0" w:type="auto"/>
+            <w:vAlign w:val="center"/>
+            <w:hideMark/>
+          </w:tcPr>
+          <w:p>
+            <w:r>
+              <w:t>10</w:t>
+            </w:r>
+          </w:p>
+        </w:tc>
+      </w:tr>
+      <w:tr>
+        <w:trPr>
+          <w:tblCellSpacing w:w="15" w:type="dxa"/>
+        </w:trPr>
+        <w:tc>
+          <w:tcPr>
+            <w:tcW w:w="0" w:type="auto"/>
+            <w:vAlign w:val="center"/>
+            <w:hideMark/>
+          </w:tcPr>
+          <w:p>
+            <w:proofErr w:type="spellStart"/>
+            <w:r>
+              <w:t>Tenis</w:t>
+            </w:r>
+            <w:proofErr w:type="spellEnd"/>
+          </w:p>
+        </w:tc>
+        <w:tc>
+          <w:tcPr>
+            <w:tcW w:w="0" w:type="auto"/>
+            <w:vAlign w:val="center"/>
+            <w:hideMark/>
+          </w:tcPr>
+          <w:p>
+            <w:r>
+              <w:t>Bom para corrida</w:t>
+            </w:r>
+          </w:p>
+        </w:tc>
+        <w:tc>
+          <w:tcPr>
+            <w:tcW w:w="0" w:type="auto"/>
+            <w:vAlign w:val="center"/>
+            <w:hideMark/>
+          </w:tcPr>
+          <w:p>
+            <w:r>
+              <w:t>199</w:t>
+            </w:r>
+          </w:p>
+        </w:tc>
+        <w:tc>
+          <w:tcPr>
+            <w:tcW w:w="0" w:type="auto"/>
+            <w:vAlign w:val="center"/>
+            <w:hideMark/>
+          </w:tcPr>
+          <w:p>
+            <w:r>
+              <w:t>3</w:t>
+            </w:r>
+          </w:p>
+        </w:tc>
+      </w:tr>
+      <w:tr>
+        <w:trPr>
+          <w:tblCellSpacing w:w="15" w:type="dxa"/>
+        </w:trPr>
+        <w:tc>
+          <w:tcPr>
+            <w:tcW w:w="0" w:type="auto"/>
+            <w:vAlign w:val="center"/>
+            <w:hideMark/>
+          </w:tcPr>
+          <w:p>
+            <w:proofErr w:type="spellStart"/>
+            <w:r>
+              <w:t>Celular</w:t>
+            </w:r>
+            <w:proofErr w:type="spellEnd"/>
+          </w:p>
+        </w:tc>
+        <w:tc>
+          <w:tcPr>
+            <w:tcW w:w="0" w:type="auto"/>
+            <w:vAlign w:val="center"/>
+            <w:hideMark/>
+          </w:tcPr>
+          <w:p>
+            <w:proofErr w:type="spellStart"/>
+            <w:r>
+              <w:t>Muito</w:t>
+            </w:r>
+            <w:proofErr w:type="spellEnd"/>
+            <w:r>
+              <w:t xml:space="preserve"> </w:t>
+            </w:r>
+            <w:proofErr w:type="spellStart"/>
+            <w:r>
+              <w:t>bom</w:t>
+            </w:r>
+            <w:proofErr w:type="spellEnd"/>
+          </w:p>
+        </w:tc>
+        <w:tc>
+          <w:tcPr>
+            <w:tcW w:w="0" w:type="auto"/>
+            <w:vAlign w:val="center"/>
+            <w:hideMark/>
+          </w:tcPr>
+          <w:p>
+            <w:r>
+              <w:t>600</w:t>
+            </w:r>
+          </w:p>
+        </w:tc>
+        <w:tc>
+          <w:tcPr>
+            <w:tcW w:w="0" w:type="auto"/>
+            <w:vAlign w:val="center"/>
+            <w:hideMark/>
+          </w:tcPr>
+          <w:p>
+            <w:r>
+              <w:t>2</w:t>
+            </w:r>
+          </w:p>
+        </w:tc>
+      </w:tr>
+    </w:tbl>
     <w:p>
       <w:pPr>
         <w:rPr>
@@ -22335,6 +25665,12 @@
   </w:num>
   <w:num w:numId="23">
     <w:abstractNumId w:val="2"/>
+  </w:num>
+  <w:num w:numId="24">
+    <w:abstractNumId w:val="8"/>
+    <w:lvlOverride w:ilvl="0">
+      <w:startOverride w:val="1"/>
+    </w:lvlOverride>
   </w:num>
 </w:numbering>
 </file>

</xml_diff>